<commit_message>
More Mas plus GDD
</commit_message>
<xml_diff>
--- a/BubbleRunner Summarized GDD.docx
+++ b/BubbleRunner Summarized GDD.docx
@@ -625,13 +625,13 @@
           <wp:anchor distT="0" distB="0" distL="114300" distR="114300" simplePos="0" relativeHeight="251658240" behindDoc="1" locked="0" layoutInCell="1" allowOverlap="1">
             <wp:simplePos x="0" y="0"/>
             <wp:positionH relativeFrom="column">
-              <wp:posOffset>-89535</wp:posOffset>
+              <wp:posOffset>-202344</wp:posOffset>
             </wp:positionH>
             <wp:positionV relativeFrom="paragraph">
-              <wp:posOffset>292100</wp:posOffset>
+              <wp:posOffset>214906</wp:posOffset>
             </wp:positionV>
-            <wp:extent cx="2661920" cy="1495425"/>
-            <wp:effectExtent l="19050" t="0" r="5080" b="0"/>
+            <wp:extent cx="2660073" cy="1496291"/>
+            <wp:effectExtent l="19050" t="0" r="6927" b="0"/>
             <wp:wrapNone/>
             <wp:docPr id="3" name="Imagen 3" descr="C:\Users\usuario\AppData\Local\Microsoft\Windows\INetCache\Content.Word\MockUpSimple.jpg"/>
             <wp:cNvGraphicFramePr>
@@ -648,7 +648,6 @@
                   </pic:nvPicPr>
                   <pic:blipFill>
                     <a:blip r:embed="rId6" cstate="print"/>
-                    <a:srcRect/>
                     <a:stretch>
                       <a:fillRect/>
                     </a:stretch>
@@ -656,7 +655,947 @@
                   <pic:spPr bwMode="auto">
                     <a:xfrm>
                       <a:off x="0" y="0"/>
-                      <a:ext cx="2661920" cy="1495425"/>
+                      <a:ext cx="2660073" cy="1496291"/>
+                    </a:xfrm>
+                    <a:prstGeom prst="rect">
+                      <a:avLst/>
+                    </a:prstGeom>
+                    <a:noFill/>
+                    <a:ln>
+                      <a:noFill/>
+                    </a:ln>
+                  </pic:spPr>
+                </pic:pic>
+              </a:graphicData>
+            </a:graphic>
+          </wp:anchor>
+        </w:drawing>
+      </w:r>
+    </w:p>
+    <w:p>
+      <w:pPr>
+        <w:rPr>
+          <w:lang w:val="ca-ES"/>
+        </w:rPr>
+      </w:pPr>
+    </w:p>
+    <w:p>
+      <w:pPr>
+        <w:rPr>
+          <w:lang w:val="ca-ES"/>
+        </w:rPr>
+      </w:pPr>
+    </w:p>
+    <w:p>
+      <w:pPr>
+        <w:rPr>
+          <w:color w:val="1F497D" w:themeColor="text2"/>
+          <w:sz w:val="28"/>
+          <w:szCs w:val="28"/>
+          <w:lang w:val="ca-ES"/>
+        </w:rPr>
+      </w:pPr>
+    </w:p>
+    <w:p>
+      <w:pPr>
+        <w:rPr>
+          <w:color w:val="1F497D" w:themeColor="text2"/>
+          <w:sz w:val="28"/>
+          <w:szCs w:val="28"/>
+          <w:lang w:val="ca-ES"/>
+        </w:rPr>
+      </w:pPr>
+    </w:p>
+    <w:p>
+      <w:pPr>
+        <w:rPr>
+          <w:color w:val="1F497D" w:themeColor="text2"/>
+          <w:sz w:val="28"/>
+          <w:szCs w:val="28"/>
+          <w:lang w:val="ca-ES"/>
+        </w:rPr>
+      </w:pPr>
+    </w:p>
+    <w:p>
+      <w:pPr>
+        <w:rPr>
+          <w:color w:val="1F497D" w:themeColor="text2"/>
+          <w:sz w:val="28"/>
+          <w:szCs w:val="28"/>
+          <w:lang w:val="ca-ES"/>
+        </w:rPr>
+      </w:pPr>
+    </w:p>
+    <w:p>
+      <w:pPr>
+        <w:rPr>
+          <w:color w:val="1F497D" w:themeColor="text2"/>
+          <w:sz w:val="28"/>
+          <w:szCs w:val="28"/>
+          <w:lang w:val="ca-ES"/>
+        </w:rPr>
+      </w:pPr>
+      <w:r>
+        <w:rPr>
+          <w:color w:val="1F497D" w:themeColor="text2"/>
+          <w:sz w:val="28"/>
+          <w:szCs w:val="28"/>
+          <w:lang w:val="ca-ES"/>
+        </w:rPr>
+        <w:t>2.</w:t>
+      </w:r>
+      <w:r>
+        <w:rPr>
+          <w:color w:val="1F497D" w:themeColor="text2"/>
+          <w:sz w:val="28"/>
+          <w:szCs w:val="28"/>
+          <w:lang w:val="ca-ES"/>
+        </w:rPr>
+        <w:t xml:space="preserve">2. Target </w:t>
+      </w:r>
+    </w:p>
+    <w:p>
+      <w:pPr>
+        <w:rPr>
+          <w:sz w:val="36"/>
+          <w:szCs w:val="36"/>
+          <w:lang w:val="ca-ES"/>
+        </w:rPr>
+      </w:pPr>
+      <w:r>
+        <w:rPr>
+          <w:lang w:val="ca-ES"/>
+        </w:rPr>
+        <w:t xml:space="preserve">L’edat del jugador objectiu està </w:t>
+      </w:r>
+      <w:r>
+        <w:rPr>
+          <w:lang w:val="ca-ES"/>
+        </w:rPr>
+        <w:t>entre</w:t>
+      </w:r>
+      <w:r>
+        <w:rPr>
+          <w:lang w:val="ca-ES"/>
+        </w:rPr>
+        <w:t xml:space="preserve"> els</w:t>
+      </w:r>
+      <w:r>
+        <w:rPr>
+          <w:lang w:val="ca-ES"/>
+        </w:rPr>
+        <w:t xml:space="preserve"> 5 i</w:t>
+      </w:r>
+      <w:r>
+        <w:rPr>
+          <w:lang w:val="ca-ES"/>
+        </w:rPr>
+        <w:t xml:space="preserve"> 25 anys i és</w:t>
+      </w:r>
+      <w:r>
+        <w:rPr>
+          <w:lang w:val="ca-ES"/>
+        </w:rPr>
+        <w:t xml:space="preserve"> casual gamer.</w:t>
+      </w:r>
+    </w:p>
+    <w:p>
+      <w:pPr>
+        <w:rPr>
+          <w:color w:val="1F497D" w:themeColor="text2"/>
+          <w:sz w:val="28"/>
+          <w:szCs w:val="28"/>
+          <w:lang w:val="ca-ES"/>
+        </w:rPr>
+      </w:pPr>
+      <w:r>
+        <w:rPr>
+          <w:color w:val="1F497D" w:themeColor="text2"/>
+          <w:sz w:val="28"/>
+          <w:szCs w:val="28"/>
+          <w:lang w:val="ca-ES"/>
+        </w:rPr>
+        <w:t>2.</w:t>
+      </w:r>
+      <w:r>
+        <w:rPr>
+          <w:color w:val="1F497D" w:themeColor="text2"/>
+          <w:sz w:val="28"/>
+          <w:szCs w:val="28"/>
+          <w:lang w:val="ca-ES"/>
+        </w:rPr>
+        <w:t>3. Platform</w:t>
+      </w:r>
+      <w:r>
+        <w:rPr>
+          <w:color w:val="1F497D" w:themeColor="text2"/>
+          <w:sz w:val="28"/>
+          <w:szCs w:val="28"/>
+          <w:lang w:val="ca-ES"/>
+        </w:rPr>
+        <w:t xml:space="preserve"> &amp; Tools</w:t>
+      </w:r>
+    </w:p>
+    <w:p>
+      <w:pPr>
+        <w:rPr>
+          <w:sz w:val="24"/>
+          <w:szCs w:val="24"/>
+          <w:lang w:val="ca-ES"/>
+        </w:rPr>
+      </w:pPr>
+      <w:r>
+        <w:rPr>
+          <w:sz w:val="24"/>
+          <w:szCs w:val="24"/>
+          <w:lang w:val="ca-ES"/>
+        </w:rPr>
+        <w:t xml:space="preserve">El joc és per </w:t>
+      </w:r>
+      <w:r>
+        <w:rPr>
+          <w:sz w:val="24"/>
+          <w:szCs w:val="24"/>
+          <w:lang w:val="ca-ES"/>
+        </w:rPr>
+        <w:t xml:space="preserve">smartphones i tabletes. </w:t>
+      </w:r>
+    </w:p>
+    <w:p>
+      <w:pPr>
+        <w:rPr>
+          <w:sz w:val="24"/>
+          <w:szCs w:val="24"/>
+          <w:lang w:val="ca-ES"/>
+        </w:rPr>
+      </w:pPr>
+      <w:r>
+        <w:rPr>
+          <w:sz w:val="24"/>
+          <w:szCs w:val="24"/>
+          <w:lang w:val="ca-ES"/>
+        </w:rPr>
+        <w:t>Està desen</w:t>
+      </w:r>
+      <w:r>
+        <w:rPr>
+          <w:sz w:val="24"/>
+          <w:szCs w:val="24"/>
+          <w:lang w:val="ca-ES"/>
+        </w:rPr>
+        <w:t>volupat amb Unity 3D (5.1.3f1) i</w:t>
+      </w:r>
+      <w:r>
+        <w:rPr>
+          <w:sz w:val="24"/>
+          <w:szCs w:val="24"/>
+          <w:lang w:val="ca-ES"/>
+        </w:rPr>
+        <w:t xml:space="preserve"> el modelat </w:t>
+      </w:r>
+      <w:r>
+        <w:rPr>
+          <w:sz w:val="24"/>
+          <w:szCs w:val="24"/>
+          <w:lang w:val="ca-ES"/>
+        </w:rPr>
+        <w:t xml:space="preserve">gràfic </w:t>
+      </w:r>
+      <w:r>
+        <w:rPr>
+          <w:sz w:val="24"/>
+          <w:szCs w:val="24"/>
+          <w:lang w:val="ca-ES"/>
+        </w:rPr>
+        <w:t>està fet amb 3D Max (2015).</w:t>
+      </w:r>
+      <w:bookmarkStart w:id="0" w:name="_GoBack"/>
+      <w:bookmarkEnd w:id="0"/>
+    </w:p>
+    <w:p>
+      <w:pPr>
+        <w:rPr>
+          <w:color w:val="1F497D" w:themeColor="text2"/>
+          <w:sz w:val="28"/>
+          <w:szCs w:val="28"/>
+          <w:lang w:val="ca-ES"/>
+        </w:rPr>
+      </w:pPr>
+      <w:r>
+        <w:rPr>
+          <w:color w:val="1F497D" w:themeColor="text2"/>
+          <w:sz w:val="28"/>
+          <w:szCs w:val="28"/>
+          <w:lang w:val="ca-ES"/>
+        </w:rPr>
+        <w:t>2.4. References</w:t>
+      </w:r>
+    </w:p>
+    <w:p>
+      <w:pPr>
+        <w:rPr>
+          <w:lang w:val="ca-ES"/>
+        </w:rPr>
+      </w:pPr>
+      <w:r>
+        <w:rPr>
+          <w:lang w:val="ca-ES"/>
+        </w:rPr>
+        <w:t>Subway Surfers, Temple Run...</w:t>
+      </w:r>
+    </w:p>
+    <w:p>
+      <w:pPr>
+        <w:rPr>
+          <w:b/>
+          <w:color w:val="1F497D" w:themeColor="text2"/>
+          <w:sz w:val="36"/>
+          <w:szCs w:val="36"/>
+          <w:lang w:val="ca-ES"/>
+        </w:rPr>
+      </w:pPr>
+      <w:r>
+        <w:rPr>
+          <w:b/>
+          <w:color w:val="1F497D" w:themeColor="text2"/>
+          <w:sz w:val="36"/>
+          <w:szCs w:val="36"/>
+          <w:lang w:val="ca-ES"/>
+        </w:rPr>
+        <w:lastRenderedPageBreak/>
+        <w:t>3</w:t>
+      </w:r>
+      <w:r>
+        <w:rPr>
+          <w:b/>
+          <w:color w:val="1F497D" w:themeColor="text2"/>
+          <w:sz w:val="36"/>
+          <w:szCs w:val="36"/>
+          <w:lang w:val="ca-ES"/>
+        </w:rPr>
+        <w:t xml:space="preserve">. </w:t>
+      </w:r>
+      <w:r>
+        <w:rPr>
+          <w:b/>
+          <w:color w:val="1F497D" w:themeColor="text2"/>
+          <w:sz w:val="36"/>
+          <w:szCs w:val="36"/>
+          <w:lang w:val="ca-ES"/>
+        </w:rPr>
+        <w:t>Game</w:t>
+      </w:r>
+    </w:p>
+    <w:p>
+      <w:pPr>
+        <w:rPr>
+          <w:sz w:val="24"/>
+          <w:szCs w:val="24"/>
+          <w:lang w:val="ca-ES"/>
+        </w:rPr>
+      </w:pPr>
+      <w:r>
+        <w:rPr>
+          <w:sz w:val="24"/>
+          <w:szCs w:val="24"/>
+          <w:lang w:val="ca-ES"/>
+        </w:rPr>
+        <w:t xml:space="preserve">A Bubble Runner el jugador controla una bombolla amb la capacitat de moure’s lateralment entre tres carrils i saltar. Això li permet esquivar els obstacles que es trobarà </w:t>
+      </w:r>
+      <w:r>
+        <w:rPr>
+          <w:sz w:val="24"/>
+          <w:szCs w:val="24"/>
+          <w:lang w:val="ca-ES"/>
+        </w:rPr>
+        <w:t>frontalment mentre avança.</w:t>
+      </w:r>
+    </w:p>
+    <w:p>
+      <w:pPr>
+        <w:rPr>
+          <w:sz w:val="24"/>
+          <w:szCs w:val="24"/>
+          <w:lang w:val="ca-ES"/>
+        </w:rPr>
+      </w:pPr>
+      <w:r>
+        <w:rPr>
+          <w:sz w:val="24"/>
+          <w:szCs w:val="24"/>
+          <w:lang w:val="ca-ES"/>
+        </w:rPr>
+        <w:t>Hi ha dos tipus de joc: Nivells (un número de nivells finits dissenyats) i Endless (mode de joc infinit amb ranking de distància assolits).</w:t>
+      </w:r>
+    </w:p>
+    <w:p>
+      <w:pPr>
+        <w:rPr>
+          <w:color w:val="1F497D" w:themeColor="text2"/>
+          <w:sz w:val="28"/>
+          <w:szCs w:val="28"/>
+          <w:lang w:val="ca-ES"/>
+        </w:rPr>
+      </w:pPr>
+      <w:r>
+        <w:rPr>
+          <w:color w:val="1F497D" w:themeColor="text2"/>
+          <w:sz w:val="28"/>
+          <w:szCs w:val="28"/>
+          <w:lang w:val="ca-ES"/>
+        </w:rPr>
+        <w:t>3.1. Tipus d’obstacles</w:t>
+      </w:r>
+    </w:p>
+    <w:p>
+      <w:pPr>
+        <w:pStyle w:val="Prrafodelista"/>
+        <w:numPr>
+          <w:ilvl w:val="0"/>
+          <w:numId w:val="10"/>
+        </w:numPr>
+        <w:rPr>
+          <w:sz w:val="24"/>
+          <w:szCs w:val="24"/>
+          <w:lang w:val="ca-ES"/>
+        </w:rPr>
+      </w:pPr>
+      <w:r>
+        <w:rPr>
+          <w:i/>
+          <w:sz w:val="24"/>
+          <w:szCs w:val="24"/>
+          <w:lang w:val="ca-ES"/>
+        </w:rPr>
+        <w:t>Normal</w:t>
+      </w:r>
+      <w:r>
+        <w:rPr>
+          <w:sz w:val="24"/>
+          <w:szCs w:val="24"/>
+          <w:lang w:val="ca-ES"/>
+        </w:rPr>
+        <w:t>: Obstacle que t’impedeix el pas o moviment allà on estigui situat.</w:t>
+      </w:r>
+    </w:p>
+    <w:p>
+      <w:pPr>
+        <w:pStyle w:val="Prrafodelista"/>
+        <w:numPr>
+          <w:ilvl w:val="0"/>
+          <w:numId w:val="10"/>
+        </w:numPr>
+        <w:rPr>
+          <w:sz w:val="24"/>
+          <w:szCs w:val="24"/>
+          <w:lang w:val="ca-ES"/>
+        </w:rPr>
+      </w:pPr>
+      <w:r>
+        <w:rPr>
+          <w:i/>
+          <w:sz w:val="24"/>
+          <w:szCs w:val="24"/>
+          <w:lang w:val="ca-ES"/>
+        </w:rPr>
+        <w:t>Rebound</w:t>
+      </w:r>
+      <w:r>
+        <w:rPr>
+          <w:sz w:val="24"/>
+          <w:szCs w:val="24"/>
+          <w:lang w:val="ca-ES"/>
+        </w:rPr>
+        <w:t>:</w:t>
+      </w:r>
+      <w:r>
+        <w:rPr>
+          <w:i/>
+          <w:sz w:val="24"/>
+          <w:szCs w:val="24"/>
+          <w:lang w:val="ca-ES"/>
+        </w:rPr>
+        <w:t xml:space="preserve"> </w:t>
+      </w:r>
+      <w:r>
+        <w:rPr>
+          <w:sz w:val="24"/>
+          <w:szCs w:val="24"/>
+          <w:lang w:val="ca-ES"/>
+        </w:rPr>
+        <w:t>Obstacle que al col·lisionar contra ell lateralment, rebotes en direcció contrària. Si xoques amb ell de front, es comporta igual que l’obstacle normal.</w:t>
+      </w:r>
+    </w:p>
+    <w:p>
+      <w:pPr>
+        <w:pStyle w:val="Prrafodelista"/>
+        <w:numPr>
+          <w:ilvl w:val="0"/>
+          <w:numId w:val="10"/>
+        </w:numPr>
+        <w:rPr>
+          <w:sz w:val="24"/>
+          <w:szCs w:val="24"/>
+          <w:lang w:val="ca-ES"/>
+        </w:rPr>
+      </w:pPr>
+      <w:r>
+        <w:rPr>
+          <w:i/>
+          <w:sz w:val="24"/>
+          <w:szCs w:val="24"/>
+          <w:lang w:val="ca-ES"/>
+        </w:rPr>
+        <w:t>Explote</w:t>
+      </w:r>
+      <w:r>
+        <w:rPr>
+          <w:sz w:val="24"/>
+          <w:szCs w:val="24"/>
+          <w:lang w:val="ca-ES"/>
+        </w:rPr>
+        <w:t>: Obstacle que et fa perdre el joc al xocar amb ell.</w:t>
+      </w:r>
+    </w:p>
+    <w:p>
+      <w:pPr>
+        <w:rPr>
+          <w:sz w:val="24"/>
+          <w:szCs w:val="24"/>
+          <w:lang w:val="ca-ES"/>
+        </w:rPr>
+      </w:pPr>
+      <w:r>
+        <w:rPr>
+          <w:color w:val="1F497D" w:themeColor="text2"/>
+          <w:sz w:val="28"/>
+          <w:szCs w:val="28"/>
+          <w:lang w:val="ca-ES"/>
+        </w:rPr>
+        <w:t>3.2</w:t>
+      </w:r>
+      <w:r>
+        <w:rPr>
+          <w:color w:val="1F497D" w:themeColor="text2"/>
+          <w:sz w:val="28"/>
+          <w:szCs w:val="28"/>
+          <w:lang w:val="ca-ES"/>
+        </w:rPr>
+        <w:t>. Condicions de GameOver:</w:t>
+      </w:r>
+    </w:p>
+    <w:p>
+      <w:pPr>
+        <w:pStyle w:val="Prrafodelista"/>
+        <w:numPr>
+          <w:ilvl w:val="0"/>
+          <w:numId w:val="10"/>
+        </w:numPr>
+        <w:rPr>
+          <w:sz w:val="24"/>
+          <w:szCs w:val="24"/>
+          <w:lang w:val="ca-ES"/>
+        </w:rPr>
+      </w:pPr>
+      <w:r>
+        <w:rPr>
+          <w:sz w:val="24"/>
+          <w:szCs w:val="24"/>
+          <w:lang w:val="ca-ES"/>
+        </w:rPr>
+        <w:t>Sortir lateralment dels tres carrils d’acció.</w:t>
+      </w:r>
+    </w:p>
+    <w:p>
+      <w:pPr>
+        <w:pStyle w:val="Prrafodelista"/>
+        <w:numPr>
+          <w:ilvl w:val="0"/>
+          <w:numId w:val="10"/>
+        </w:numPr>
+        <w:rPr>
+          <w:sz w:val="24"/>
+          <w:szCs w:val="24"/>
+          <w:lang w:val="ca-ES"/>
+        </w:rPr>
+      </w:pPr>
+      <w:r>
+        <w:rPr>
+          <w:sz w:val="24"/>
+          <w:szCs w:val="24"/>
+          <w:lang w:val="ca-ES"/>
+        </w:rPr>
+        <w:t xml:space="preserve">Col·lisionar contra un </w:t>
+      </w:r>
+      <w:r>
+        <w:rPr>
+          <w:i/>
+          <w:sz w:val="24"/>
+          <w:szCs w:val="24"/>
+          <w:lang w:val="ca-ES"/>
+        </w:rPr>
+        <w:t>Explote Obstacle</w:t>
+      </w:r>
+      <w:r>
+        <w:rPr>
+          <w:sz w:val="24"/>
+          <w:szCs w:val="24"/>
+          <w:lang w:val="ca-ES"/>
+        </w:rPr>
+        <w:t>.</w:t>
+      </w:r>
+    </w:p>
+    <w:p>
+      <w:pPr>
+        <w:pStyle w:val="Prrafodelista"/>
+        <w:numPr>
+          <w:ilvl w:val="0"/>
+          <w:numId w:val="10"/>
+        </w:numPr>
+        <w:rPr>
+          <w:sz w:val="24"/>
+          <w:szCs w:val="24"/>
+          <w:lang w:val="ca-ES"/>
+        </w:rPr>
+      </w:pPr>
+      <w:r>
+        <w:rPr>
+          <w:sz w:val="24"/>
+          <w:szCs w:val="24"/>
+          <w:lang w:val="ca-ES"/>
+        </w:rPr>
+        <w:t xml:space="preserve">Col·lisionar frontalment amb un </w:t>
+      </w:r>
+      <w:r>
+        <w:rPr>
+          <w:i/>
+          <w:sz w:val="24"/>
+          <w:szCs w:val="24"/>
+          <w:lang w:val="ca-ES"/>
+        </w:rPr>
+        <w:t xml:space="preserve">Normal </w:t>
+      </w:r>
+      <w:r>
+        <w:rPr>
+          <w:sz w:val="24"/>
+          <w:szCs w:val="24"/>
+          <w:lang w:val="ca-ES"/>
+        </w:rPr>
+        <w:t xml:space="preserve">o </w:t>
+      </w:r>
+      <w:r>
+        <w:rPr>
+          <w:i/>
+          <w:sz w:val="24"/>
+          <w:szCs w:val="24"/>
+          <w:lang w:val="ca-ES"/>
+        </w:rPr>
+        <w:t>Rebound Obstacle</w:t>
+      </w:r>
+      <w:r>
+        <w:rPr>
+          <w:sz w:val="24"/>
+          <w:szCs w:val="24"/>
+          <w:lang w:val="ca-ES"/>
+        </w:rPr>
+        <w:t xml:space="preserve"> de manera que t’impedeixi continuar avançant.</w:t>
+      </w:r>
+    </w:p>
+    <w:p>
+      <w:pPr>
+        <w:rPr>
+          <w:color w:val="1F497D" w:themeColor="text2"/>
+          <w:sz w:val="28"/>
+          <w:szCs w:val="28"/>
+          <w:lang w:val="ca-ES"/>
+        </w:rPr>
+      </w:pPr>
+      <w:r>
+        <w:rPr>
+          <w:color w:val="1F497D" w:themeColor="text2"/>
+          <w:sz w:val="28"/>
+          <w:szCs w:val="28"/>
+          <w:lang w:val="ca-ES"/>
+        </w:rPr>
+        <w:t>3.3</w:t>
+      </w:r>
+      <w:r>
+        <w:rPr>
+          <w:color w:val="1F497D" w:themeColor="text2"/>
+          <w:sz w:val="28"/>
+          <w:szCs w:val="28"/>
+          <w:lang w:val="ca-ES"/>
+        </w:rPr>
+        <w:t xml:space="preserve">. </w:t>
+      </w:r>
+      <w:r>
+        <w:rPr>
+          <w:color w:val="1F497D" w:themeColor="text2"/>
+          <w:sz w:val="28"/>
+          <w:szCs w:val="28"/>
+          <w:lang w:val="ca-ES"/>
+        </w:rPr>
+        <w:t>Distinctive Mechanic</w:t>
+      </w:r>
+    </w:p>
+    <w:p>
+      <w:pPr>
+        <w:rPr>
+          <w:sz w:val="24"/>
+          <w:szCs w:val="24"/>
+          <w:lang w:val="ca-ES"/>
+        </w:rPr>
+      </w:pPr>
+      <w:r>
+        <w:rPr>
+          <w:sz w:val="24"/>
+          <w:szCs w:val="24"/>
+          <w:lang w:val="ca-ES"/>
+        </w:rPr>
+        <w:t>El personatge te una capacitat extra, dividir-se. Això aporta una nova forma de joc, on el jugador ha de controlar una bombolla amb la mà esquerra i un altre amb la mà dreta.</w:t>
+      </w:r>
+    </w:p>
+    <w:p>
+      <w:pPr>
+        <w:rPr>
+          <w:sz w:val="24"/>
+          <w:szCs w:val="24"/>
+          <w:lang w:val="ca-ES"/>
+        </w:rPr>
+      </w:pPr>
+      <w:r>
+        <w:rPr>
+          <w:sz w:val="24"/>
+          <w:szCs w:val="24"/>
+          <w:lang w:val="ca-ES"/>
+        </w:rPr>
+        <w:t>Aquest mode apareixerà als nivells dissenyats, als moments corresponents, i a l’endless de forma aleatoria.</w:t>
+      </w:r>
+    </w:p>
+    <w:p>
+      <w:pPr>
+        <w:rPr>
+          <w:color w:val="1F497D" w:themeColor="text2"/>
+          <w:sz w:val="28"/>
+          <w:szCs w:val="28"/>
+          <w:lang w:val="ca-ES"/>
+        </w:rPr>
+      </w:pPr>
+      <w:r>
+        <w:rPr>
+          <w:noProof/>
+          <w:color w:val="1F497D" w:themeColor="text2"/>
+          <w:sz w:val="28"/>
+          <w:szCs w:val="28"/>
+          <w:lang w:eastAsia="es-ES"/>
+        </w:rPr>
+        <w:drawing>
+          <wp:anchor distT="0" distB="0" distL="114300" distR="114300" simplePos="0" relativeHeight="251659264" behindDoc="1" locked="0" layoutInCell="1" allowOverlap="1">
+            <wp:simplePos x="0" y="0"/>
+            <wp:positionH relativeFrom="column">
+              <wp:posOffset>-306070</wp:posOffset>
+            </wp:positionH>
+            <wp:positionV relativeFrom="paragraph">
+              <wp:posOffset>241300</wp:posOffset>
+            </wp:positionV>
+            <wp:extent cx="2707640" cy="2726690"/>
+            <wp:effectExtent l="19050" t="0" r="0" b="0"/>
+            <wp:wrapTight wrapText="bothSides">
+              <wp:wrapPolygon edited="0">
+                <wp:start x="-152" y="0"/>
+                <wp:lineTo x="-152" y="21429"/>
+                <wp:lineTo x="21580" y="21429"/>
+                <wp:lineTo x="21580" y="0"/>
+                <wp:lineTo x="-152" y="0"/>
+              </wp:wrapPolygon>
+            </wp:wrapTight>
+            <wp:docPr id="5" name="Imagen 3" descr="C:\Users\usuario\Desktop\Core Levels MockUp.jpg"/>
+            <wp:cNvGraphicFramePr>
+              <a:graphicFrameLocks xmlns:a="http://schemas.openxmlformats.org/drawingml/2006/main" noChangeAspect="1"/>
+            </wp:cNvGraphicFramePr>
+            <a:graphic xmlns:a="http://schemas.openxmlformats.org/drawingml/2006/main">
+              <a:graphicData uri="http://schemas.openxmlformats.org/drawingml/2006/picture">
+                <pic:pic xmlns:pic="http://schemas.openxmlformats.org/drawingml/2006/picture">
+                  <pic:nvPicPr>
+                    <pic:cNvPr id="0" name="Picture 3" descr="C:\Users\usuario\Desktop\Core Levels MockUp.jpg"/>
+                    <pic:cNvPicPr>
+                      <a:picLocks noChangeAspect="1" noChangeArrowheads="1"/>
+                    </pic:cNvPicPr>
+                  </pic:nvPicPr>
+                  <pic:blipFill>
+                    <a:blip r:embed="rId7" cstate="print"/>
+                    <a:srcRect l="19410" r="31813" b="34512"/>
+                    <a:stretch>
+                      <a:fillRect/>
+                    </a:stretch>
+                  </pic:blipFill>
+                  <pic:spPr bwMode="auto">
+                    <a:xfrm>
+                      <a:off x="0" y="0"/>
+                      <a:ext cx="2707640" cy="2726690"/>
+                    </a:xfrm>
+                    <a:prstGeom prst="rect">
+                      <a:avLst/>
+                    </a:prstGeom>
+                    <a:noFill/>
+                    <a:ln>
+                      <a:noFill/>
+                    </a:ln>
+                  </pic:spPr>
+                </pic:pic>
+              </a:graphicData>
+            </a:graphic>
+          </wp:anchor>
+        </w:drawing>
+      </w:r>
+      <w:r>
+        <w:rPr>
+          <w:color w:val="1F497D" w:themeColor="text2"/>
+          <w:sz w:val="28"/>
+          <w:szCs w:val="28"/>
+          <w:lang w:val="ca-ES"/>
+        </w:rPr>
+        <w:t>3.4</w:t>
+      </w:r>
+      <w:r>
+        <w:rPr>
+          <w:color w:val="1F497D" w:themeColor="text2"/>
+          <w:sz w:val="28"/>
+          <w:szCs w:val="28"/>
+          <w:lang w:val="ca-ES"/>
+        </w:rPr>
+        <w:t xml:space="preserve">. </w:t>
+      </w:r>
+      <w:r>
+        <w:rPr>
+          <w:color w:val="1F497D" w:themeColor="text2"/>
+          <w:sz w:val="28"/>
+          <w:szCs w:val="28"/>
+          <w:lang w:val="ca-ES"/>
+        </w:rPr>
+        <w:t>Core Game Loop</w:t>
+      </w:r>
+    </w:p>
+    <w:p>
+      <w:pPr>
+        <w:rPr>
+          <w:sz w:val="24"/>
+          <w:szCs w:val="24"/>
+          <w:lang w:val="ca-ES"/>
+        </w:rPr>
+      </w:pPr>
+      <w:r>
+        <w:rPr>
+          <w:sz w:val="24"/>
+          <w:szCs w:val="24"/>
+          <w:lang w:val="ca-ES"/>
+        </w:rPr>
+        <w:t>En el mode nivells, l’usuari pot jugar als nivells disponibles mentre tingui vides.</w:t>
+      </w:r>
+    </w:p>
+    <w:p>
+      <w:pPr>
+        <w:rPr>
+          <w:sz w:val="24"/>
+          <w:szCs w:val="24"/>
+          <w:lang w:val="ca-ES"/>
+        </w:rPr>
+      </w:pPr>
+      <w:r>
+        <w:rPr>
+          <w:sz w:val="24"/>
+          <w:szCs w:val="24"/>
+          <w:lang w:val="ca-ES"/>
+        </w:rPr>
+        <w:t>Quan s’esgotin, podrà esperar per aconseguir-ne més, o demanar-ne a amics a través de les reds socials.</w:t>
+      </w:r>
+    </w:p>
+    <w:p>
+      <w:pPr>
+        <w:rPr>
+          <w:sz w:val="24"/>
+          <w:szCs w:val="24"/>
+          <w:lang w:val="ca-ES"/>
+        </w:rPr>
+      </w:pPr>
+      <w:r>
+        <w:rPr>
+          <w:sz w:val="24"/>
+          <w:szCs w:val="24"/>
+          <w:lang w:val="ca-ES"/>
+        </w:rPr>
+        <w:t xml:space="preserve"> </w:t>
+      </w:r>
+    </w:p>
+    <w:p>
+      <w:pPr>
+        <w:rPr>
+          <w:sz w:val="24"/>
+          <w:szCs w:val="24"/>
+          <w:lang w:val="ca-ES"/>
+        </w:rPr>
+      </w:pPr>
+    </w:p>
+    <w:p>
+      <w:pPr>
+        <w:rPr>
+          <w:sz w:val="24"/>
+          <w:szCs w:val="24"/>
+          <w:lang w:val="ca-ES"/>
+        </w:rPr>
+      </w:pPr>
+      <w:r>
+        <w:rPr>
+          <w:noProof/>
+          <w:sz w:val="24"/>
+          <w:szCs w:val="24"/>
+          <w:lang w:eastAsia="es-ES"/>
+        </w:rPr>
+        <w:lastRenderedPageBreak/>
+        <w:drawing>
+          <wp:anchor distT="0" distB="0" distL="114300" distR="114300" simplePos="0" relativeHeight="251660288" behindDoc="1" locked="0" layoutInCell="1" allowOverlap="1">
+            <wp:simplePos x="0" y="0"/>
+            <wp:positionH relativeFrom="column">
+              <wp:posOffset>-353695</wp:posOffset>
+            </wp:positionH>
+            <wp:positionV relativeFrom="paragraph">
+              <wp:posOffset>-104775</wp:posOffset>
+            </wp:positionV>
+            <wp:extent cx="2652395" cy="2281555"/>
+            <wp:effectExtent l="19050" t="0" r="0" b="0"/>
+            <wp:wrapTight wrapText="bothSides">
+              <wp:wrapPolygon edited="0">
+                <wp:start x="-155" y="0"/>
+                <wp:lineTo x="-155" y="21462"/>
+                <wp:lineTo x="21564" y="21462"/>
+                <wp:lineTo x="21564" y="0"/>
+                <wp:lineTo x="-155" y="0"/>
+              </wp:wrapPolygon>
+            </wp:wrapTight>
+            <wp:docPr id="6" name="Imagen 4" descr="C:\Users\usuario\Desktop\Core Endless MockUp.jpg"/>
+            <wp:cNvGraphicFramePr>
+              <a:graphicFrameLocks xmlns:a="http://schemas.openxmlformats.org/drawingml/2006/main" noChangeAspect="1"/>
+            </wp:cNvGraphicFramePr>
+            <a:graphic xmlns:a="http://schemas.openxmlformats.org/drawingml/2006/main">
+              <a:graphicData uri="http://schemas.openxmlformats.org/drawingml/2006/picture">
+                <pic:pic xmlns:pic="http://schemas.openxmlformats.org/drawingml/2006/picture">
+                  <pic:nvPicPr>
+                    <pic:cNvPr id="0" name="Picture 4" descr="C:\Users\usuario\Desktop\Core Endless MockUp.jpg"/>
+                    <pic:cNvPicPr>
+                      <a:picLocks noChangeAspect="1" noChangeArrowheads="1"/>
+                    </pic:cNvPicPr>
+                  </pic:nvPicPr>
+                  <pic:blipFill>
+                    <a:blip r:embed="rId8" cstate="print"/>
+                    <a:srcRect l="18549" r="32172" b="43592"/>
+                    <a:stretch>
+                      <a:fillRect/>
+                    </a:stretch>
+                  </pic:blipFill>
+                  <pic:spPr bwMode="auto">
+                    <a:xfrm>
+                      <a:off x="0" y="0"/>
+                      <a:ext cx="2652395" cy="2281555"/>
                     </a:xfrm>
                     <a:prstGeom prst="rect">
                       <a:avLst/>
@@ -675,290 +1614,118 @@
           </wp:anchor>
         </w:drawing>
       </w:r>
-    </w:p>
-    <w:p>
-      <w:pPr>
-        <w:rPr>
-          <w:lang w:val="ca-ES"/>
-        </w:rPr>
-      </w:pPr>
-    </w:p>
-    <w:p>
-      <w:pPr>
-        <w:rPr>
-          <w:lang w:val="ca-ES"/>
-        </w:rPr>
-      </w:pPr>
-    </w:p>
-    <w:p>
-      <w:pPr>
-        <w:rPr>
-          <w:color w:val="1F497D" w:themeColor="text2"/>
-          <w:sz w:val="28"/>
-          <w:szCs w:val="28"/>
-          <w:lang w:val="ca-ES"/>
-        </w:rPr>
-      </w:pPr>
-    </w:p>
-    <w:p>
-      <w:pPr>
-        <w:rPr>
-          <w:color w:val="1F497D" w:themeColor="text2"/>
-          <w:sz w:val="28"/>
-          <w:szCs w:val="28"/>
-          <w:lang w:val="ca-ES"/>
-        </w:rPr>
-      </w:pPr>
-    </w:p>
-    <w:p>
-      <w:pPr>
-        <w:rPr>
-          <w:color w:val="1F497D" w:themeColor="text2"/>
-          <w:sz w:val="28"/>
-          <w:szCs w:val="28"/>
-          <w:lang w:val="ca-ES"/>
-        </w:rPr>
-      </w:pPr>
-    </w:p>
-    <w:p>
-      <w:pPr>
-        <w:rPr>
-          <w:color w:val="1F497D" w:themeColor="text2"/>
-          <w:sz w:val="28"/>
-          <w:szCs w:val="28"/>
-          <w:lang w:val="ca-ES"/>
-        </w:rPr>
-      </w:pPr>
-    </w:p>
-    <w:p>
-      <w:pPr>
-        <w:rPr>
-          <w:color w:val="1F497D" w:themeColor="text2"/>
-          <w:sz w:val="28"/>
-          <w:szCs w:val="28"/>
-          <w:lang w:val="ca-ES"/>
-        </w:rPr>
-      </w:pPr>
-      <w:r>
-        <w:rPr>
-          <w:color w:val="1F497D" w:themeColor="text2"/>
-          <w:sz w:val="28"/>
-          <w:szCs w:val="28"/>
-          <w:lang w:val="ca-ES"/>
-        </w:rPr>
-        <w:t>2.</w:t>
-      </w:r>
-      <w:r>
-        <w:rPr>
-          <w:color w:val="1F497D" w:themeColor="text2"/>
-          <w:sz w:val="28"/>
-          <w:szCs w:val="28"/>
-          <w:lang w:val="ca-ES"/>
-        </w:rPr>
-        <w:t xml:space="preserve">2. Target </w:t>
-      </w:r>
-    </w:p>
-    <w:p>
-      <w:pPr>
-        <w:rPr>
+      <w:r>
+        <w:rPr>
+          <w:noProof/>
+          <w:sz w:val="24"/>
+          <w:szCs w:val="24"/>
+          <w:lang w:eastAsia="es-ES"/>
+        </w:rPr>
+        <w:t>Al</w:t>
+      </w:r>
+      <w:r>
+        <w:rPr>
+          <w:sz w:val="24"/>
+          <w:szCs w:val="24"/>
+          <w:lang w:val="ca-ES"/>
+        </w:rPr>
+        <w:t xml:space="preserve"> mode endless, l’usuari pot jugar </w:t>
+      </w:r>
+      <w:r>
+        <w:rPr>
+          <w:sz w:val="24"/>
+          <w:szCs w:val="24"/>
+          <w:lang w:val="ca-ES"/>
+        </w:rPr>
+        <w:t>indefinidament, així guanyant puntuació i conseguint monedes.</w:t>
+      </w:r>
+    </w:p>
+    <w:p>
+      <w:pPr>
+        <w:rPr>
+          <w:sz w:val="24"/>
+          <w:szCs w:val="24"/>
+          <w:lang w:val="ca-ES"/>
+        </w:rPr>
+      </w:pPr>
+      <w:r>
+        <w:rPr>
+          <w:sz w:val="24"/>
+          <w:szCs w:val="24"/>
+          <w:lang w:val="ca-ES"/>
+        </w:rPr>
+        <w:t>Si ho desitja, pot comprar “revivers”</w:t>
+      </w:r>
+      <w:r>
+        <w:rPr>
+          <w:sz w:val="24"/>
+          <w:szCs w:val="24"/>
+          <w:lang w:val="ca-ES"/>
+        </w:rPr>
+        <w:t xml:space="preserve"> per </w:t>
+      </w:r>
+      <w:r>
+        <w:rPr>
+          <w:sz w:val="24"/>
+          <w:szCs w:val="24"/>
+          <w:lang w:val="ca-ES"/>
+        </w:rPr>
+        <w:t xml:space="preserve">tenir una segona oportunitat. </w:t>
+      </w:r>
+    </w:p>
+    <w:p>
+      <w:pPr>
+        <w:rPr>
+          <w:sz w:val="24"/>
+          <w:szCs w:val="24"/>
+          <w:lang w:val="ca-ES"/>
+        </w:rPr>
+      </w:pPr>
+    </w:p>
+    <w:p>
+      <w:pPr>
+        <w:rPr>
+          <w:sz w:val="24"/>
+          <w:szCs w:val="24"/>
+          <w:lang w:val="ca-ES"/>
+        </w:rPr>
+      </w:pPr>
+    </w:p>
+    <w:p>
+      <w:pPr>
+        <w:rPr>
+          <w:color w:val="1F497D" w:themeColor="text2"/>
+          <w:sz w:val="28"/>
+          <w:szCs w:val="28"/>
+          <w:lang w:val="ca-ES"/>
+        </w:rPr>
+      </w:pPr>
+    </w:p>
+    <w:p>
+      <w:pPr>
+        <w:rPr>
+          <w:b/>
+          <w:color w:val="1F497D" w:themeColor="text2"/>
           <w:sz w:val="36"/>
           <w:szCs w:val="36"/>
           <w:lang w:val="ca-ES"/>
         </w:rPr>
       </w:pPr>
-      <w:r>
-        <w:rPr>
-          <w:lang w:val="ca-ES"/>
-        </w:rPr>
-        <w:t xml:space="preserve">L’edat del jugador objectiu està </w:t>
-      </w:r>
-      <w:r>
-        <w:rPr>
-          <w:lang w:val="ca-ES"/>
-        </w:rPr>
-        <w:t>entre</w:t>
-      </w:r>
-      <w:r>
-        <w:rPr>
-          <w:lang w:val="ca-ES"/>
-        </w:rPr>
-        <w:t xml:space="preserve"> els</w:t>
-      </w:r>
-      <w:r>
-        <w:rPr>
-          <w:lang w:val="ca-ES"/>
-        </w:rPr>
-        <w:t xml:space="preserve"> 5 i</w:t>
-      </w:r>
-      <w:r>
-        <w:rPr>
-          <w:lang w:val="ca-ES"/>
-        </w:rPr>
-        <w:t xml:space="preserve"> 25 anys i és</w:t>
-      </w:r>
-      <w:r>
-        <w:rPr>
-          <w:lang w:val="ca-ES"/>
-        </w:rPr>
-        <w:t xml:space="preserve"> casual gamer.</w:t>
-      </w:r>
-    </w:p>
-    <w:p>
-      <w:pPr>
-        <w:rPr>
-          <w:color w:val="1F497D" w:themeColor="text2"/>
-          <w:sz w:val="28"/>
-          <w:szCs w:val="28"/>
-          <w:lang w:val="ca-ES"/>
-        </w:rPr>
-      </w:pPr>
-      <w:r>
-        <w:rPr>
-          <w:color w:val="1F497D" w:themeColor="text2"/>
-          <w:sz w:val="28"/>
-          <w:szCs w:val="28"/>
-          <w:lang w:val="ca-ES"/>
-        </w:rPr>
-        <w:t>2.</w:t>
-      </w:r>
-      <w:r>
-        <w:rPr>
-          <w:color w:val="1F497D" w:themeColor="text2"/>
-          <w:sz w:val="28"/>
-          <w:szCs w:val="28"/>
-          <w:lang w:val="ca-ES"/>
-        </w:rPr>
-        <w:t>3. Platform</w:t>
-      </w:r>
-      <w:r>
-        <w:rPr>
-          <w:color w:val="1F497D" w:themeColor="text2"/>
-          <w:sz w:val="28"/>
-          <w:szCs w:val="28"/>
-          <w:lang w:val="ca-ES"/>
-        </w:rPr>
-        <w:t xml:space="preserve"> &amp; Tools</w:t>
-      </w:r>
-    </w:p>
-    <w:p>
-      <w:pPr>
-        <w:rPr>
-          <w:sz w:val="24"/>
-          <w:szCs w:val="24"/>
-          <w:lang w:val="ca-ES"/>
-        </w:rPr>
-      </w:pPr>
-      <w:r>
-        <w:rPr>
-          <w:sz w:val="24"/>
-          <w:szCs w:val="24"/>
-          <w:lang w:val="ca-ES"/>
-        </w:rPr>
-        <w:t xml:space="preserve">El joc és per </w:t>
-      </w:r>
-      <w:r>
-        <w:rPr>
-          <w:sz w:val="24"/>
-          <w:szCs w:val="24"/>
-          <w:lang w:val="ca-ES"/>
-        </w:rPr>
-        <w:t xml:space="preserve">smartphones i tabletes. </w:t>
-      </w:r>
-    </w:p>
-    <w:p>
-      <w:pPr>
-        <w:rPr>
-          <w:sz w:val="24"/>
-          <w:szCs w:val="24"/>
-          <w:lang w:val="ca-ES"/>
-        </w:rPr>
-      </w:pPr>
-      <w:r>
-        <w:rPr>
-          <w:sz w:val="24"/>
-          <w:szCs w:val="24"/>
-          <w:lang w:val="ca-ES"/>
-        </w:rPr>
-        <w:t>Està desen</w:t>
-      </w:r>
-      <w:r>
-        <w:rPr>
-          <w:sz w:val="24"/>
-          <w:szCs w:val="24"/>
-          <w:lang w:val="ca-ES"/>
-        </w:rPr>
-        <w:t>volupat amb Unity 3D (5.1.3f1) i</w:t>
-      </w:r>
-      <w:r>
-        <w:rPr>
-          <w:sz w:val="24"/>
-          <w:szCs w:val="24"/>
-          <w:lang w:val="ca-ES"/>
-        </w:rPr>
-        <w:t xml:space="preserve"> el modelat </w:t>
-      </w:r>
-      <w:r>
-        <w:rPr>
-          <w:sz w:val="24"/>
-          <w:szCs w:val="24"/>
-          <w:lang w:val="ca-ES"/>
-        </w:rPr>
-        <w:t xml:space="preserve">gràfic </w:t>
-      </w:r>
-      <w:r>
-        <w:rPr>
-          <w:sz w:val="24"/>
-          <w:szCs w:val="24"/>
-          <w:lang w:val="ca-ES"/>
-        </w:rPr>
-        <w:t>està fet amb 3D Max (2015).</w:t>
-      </w:r>
-      <w:bookmarkStart w:id="0" w:name="_GoBack"/>
-      <w:bookmarkEnd w:id="0"/>
-    </w:p>
-    <w:p>
-      <w:pPr>
-        <w:rPr>
-          <w:color w:val="1F497D" w:themeColor="text2"/>
-          <w:sz w:val="28"/>
-          <w:szCs w:val="28"/>
-          <w:lang w:val="ca-ES"/>
-        </w:rPr>
-      </w:pPr>
-      <w:r>
-        <w:rPr>
-          <w:color w:val="1F497D" w:themeColor="text2"/>
-          <w:sz w:val="28"/>
-          <w:szCs w:val="28"/>
-          <w:lang w:val="ca-ES"/>
-        </w:rPr>
-        <w:t>2.4. References</w:t>
-      </w:r>
-    </w:p>
-    <w:p>
-      <w:pPr>
-        <w:rPr>
-          <w:lang w:val="ca-ES"/>
-        </w:rPr>
-      </w:pPr>
-      <w:r>
-        <w:rPr>
-          <w:lang w:val="ca-ES"/>
-        </w:rPr>
-        <w:t>Subway Surfers, Temple Run...</w:t>
-      </w:r>
     </w:p>
     <w:p>
       <w:pPr>
         <w:rPr>
           <w:b/>
+          <w:noProof/>
           <w:color w:val="1F497D" w:themeColor="text2"/>
           <w:sz w:val="36"/>
           <w:szCs w:val="36"/>
-          <w:lang w:val="ca-ES"/>
-        </w:rPr>
-      </w:pPr>
-      <w:r>
+          <w:lang w:eastAsia="es-ES"/>
+        </w:rPr>
+      </w:pPr>
+    </w:p>
+    <w:p>
+      <w:pPr>
         <w:rPr>
           <w:b/>
           <w:color w:val="1F497D" w:themeColor="text2"/>
@@ -966,10 +1733,10 @@
           <w:szCs w:val="36"/>
           <w:lang w:val="ca-ES"/>
         </w:rPr>
-        <w:lastRenderedPageBreak/>
-        <w:t>3</w:t>
-      </w:r>
-      <w:r>
+      </w:pPr>
+    </w:p>
+    <w:p>
+      <w:pPr>
         <w:rPr>
           <w:b/>
           <w:color w:val="1F497D" w:themeColor="text2"/>
@@ -977,9 +1744,10 @@
           <w:szCs w:val="36"/>
           <w:lang w:val="ca-ES"/>
         </w:rPr>
-        <w:t xml:space="preserve">. </w:t>
-      </w:r>
-      <w:r>
+      </w:pPr>
+    </w:p>
+    <w:p>
+      <w:pPr>
         <w:rPr>
           <w:b/>
           <w:color w:val="1F497D" w:themeColor="text2"/>
@@ -987,449 +1755,7 @@
           <w:szCs w:val="36"/>
           <w:lang w:val="ca-ES"/>
         </w:rPr>
-        <w:t>Game</w:t>
-      </w:r>
-    </w:p>
-    <w:p>
-      <w:pPr>
-        <w:rPr>
-          <w:sz w:val="24"/>
-          <w:szCs w:val="24"/>
-          <w:lang w:val="ca-ES"/>
-        </w:rPr>
-      </w:pPr>
-      <w:r>
-        <w:rPr>
-          <w:sz w:val="24"/>
-          <w:szCs w:val="24"/>
-          <w:lang w:val="ca-ES"/>
-        </w:rPr>
-        <w:t xml:space="preserve">A Bubble Runner el jugador controla una bombolla amb la capacitat de moure’s lateralment entre tres carrils i saltar. Això li permet esquivar els obstacles que es trobarà </w:t>
-      </w:r>
-      <w:r>
-        <w:rPr>
-          <w:sz w:val="24"/>
-          <w:szCs w:val="24"/>
-          <w:lang w:val="ca-ES"/>
-        </w:rPr>
-        <w:t>frontalment mentre avança.</w:t>
-      </w:r>
-    </w:p>
-    <w:p>
-      <w:pPr>
-        <w:rPr>
-          <w:sz w:val="24"/>
-          <w:szCs w:val="24"/>
-          <w:lang w:val="ca-ES"/>
-        </w:rPr>
-      </w:pPr>
-      <w:r>
-        <w:rPr>
-          <w:sz w:val="24"/>
-          <w:szCs w:val="24"/>
-          <w:lang w:val="ca-ES"/>
-        </w:rPr>
-        <w:t>Hi ha dos tipus de joc: Nivells (un número de nivells finits dissenyats) i Endless (mode de joc infinit amb ranking de distància assolits).</w:t>
-      </w:r>
-    </w:p>
-    <w:p>
-      <w:pPr>
-        <w:rPr>
-          <w:color w:val="1F497D" w:themeColor="text2"/>
-          <w:sz w:val="28"/>
-          <w:szCs w:val="28"/>
-          <w:lang w:val="ca-ES"/>
-        </w:rPr>
-      </w:pPr>
-      <w:r>
-        <w:rPr>
-          <w:color w:val="1F497D" w:themeColor="text2"/>
-          <w:sz w:val="28"/>
-          <w:szCs w:val="28"/>
-          <w:lang w:val="ca-ES"/>
-        </w:rPr>
-        <w:t>3.1. Tipus d’obstacles</w:t>
-      </w:r>
-    </w:p>
-    <w:p>
-      <w:pPr>
-        <w:pStyle w:val="Prrafodelista"/>
-        <w:numPr>
-          <w:ilvl w:val="0"/>
-          <w:numId w:val="10"/>
-        </w:numPr>
-        <w:rPr>
-          <w:sz w:val="24"/>
-          <w:szCs w:val="24"/>
-          <w:lang w:val="ca-ES"/>
-        </w:rPr>
-      </w:pPr>
-      <w:r>
-        <w:rPr>
-          <w:i/>
-          <w:sz w:val="24"/>
-          <w:szCs w:val="24"/>
-          <w:lang w:val="ca-ES"/>
-        </w:rPr>
-        <w:t>Normal</w:t>
-      </w:r>
-      <w:r>
-        <w:rPr>
-          <w:sz w:val="24"/>
-          <w:szCs w:val="24"/>
-          <w:lang w:val="ca-ES"/>
-        </w:rPr>
-        <w:t>: Obstacle que t’impedeix el pas o moviment allà on estigui situat.</w:t>
-      </w:r>
-    </w:p>
-    <w:p>
-      <w:pPr>
-        <w:pStyle w:val="Prrafodelista"/>
-        <w:numPr>
-          <w:ilvl w:val="0"/>
-          <w:numId w:val="10"/>
-        </w:numPr>
-        <w:rPr>
-          <w:sz w:val="24"/>
-          <w:szCs w:val="24"/>
-          <w:lang w:val="ca-ES"/>
-        </w:rPr>
-      </w:pPr>
-      <w:r>
-        <w:rPr>
-          <w:i/>
-          <w:sz w:val="24"/>
-          <w:szCs w:val="24"/>
-          <w:lang w:val="ca-ES"/>
-        </w:rPr>
-        <w:t>Rebound</w:t>
-      </w:r>
-      <w:r>
-        <w:rPr>
-          <w:sz w:val="24"/>
-          <w:szCs w:val="24"/>
-          <w:lang w:val="ca-ES"/>
-        </w:rPr>
-        <w:t>:</w:t>
-      </w:r>
-      <w:r>
-        <w:rPr>
-          <w:i/>
-          <w:sz w:val="24"/>
-          <w:szCs w:val="24"/>
-          <w:lang w:val="ca-ES"/>
-        </w:rPr>
-        <w:t xml:space="preserve"> </w:t>
-      </w:r>
-      <w:r>
-        <w:rPr>
-          <w:sz w:val="24"/>
-          <w:szCs w:val="24"/>
-          <w:lang w:val="ca-ES"/>
-        </w:rPr>
-        <w:t>Obstacle que al col·lisionar contra ell lateralment, rebotes en direcció contrària. Si xoques amb ell de front, es comporta igual que l’obstacle normal.</w:t>
-      </w:r>
-    </w:p>
-    <w:p>
-      <w:pPr>
-        <w:pStyle w:val="Prrafodelista"/>
-        <w:numPr>
-          <w:ilvl w:val="0"/>
-          <w:numId w:val="10"/>
-        </w:numPr>
-        <w:rPr>
-          <w:sz w:val="24"/>
-          <w:szCs w:val="24"/>
-          <w:lang w:val="ca-ES"/>
-        </w:rPr>
-      </w:pPr>
-      <w:r>
-        <w:rPr>
-          <w:i/>
-          <w:sz w:val="24"/>
-          <w:szCs w:val="24"/>
-          <w:lang w:val="ca-ES"/>
-        </w:rPr>
-        <w:t>Explote</w:t>
-      </w:r>
-      <w:r>
-        <w:rPr>
-          <w:sz w:val="24"/>
-          <w:szCs w:val="24"/>
-          <w:lang w:val="ca-ES"/>
-        </w:rPr>
-        <w:t>: Obstacle que et fa perdre el joc al xocar amb ell.</w:t>
-      </w:r>
-    </w:p>
-    <w:p>
-      <w:pPr>
-        <w:rPr>
-          <w:sz w:val="24"/>
-          <w:szCs w:val="24"/>
-          <w:lang w:val="ca-ES"/>
-        </w:rPr>
-      </w:pPr>
-      <w:r>
-        <w:rPr>
-          <w:color w:val="1F497D" w:themeColor="text2"/>
-          <w:sz w:val="28"/>
-          <w:szCs w:val="28"/>
-          <w:lang w:val="ca-ES"/>
-        </w:rPr>
-        <w:t>3.2</w:t>
-      </w:r>
-      <w:r>
-        <w:rPr>
-          <w:color w:val="1F497D" w:themeColor="text2"/>
-          <w:sz w:val="28"/>
-          <w:szCs w:val="28"/>
-          <w:lang w:val="ca-ES"/>
-        </w:rPr>
-        <w:t>. Condicions de GameOver:</w:t>
-      </w:r>
-    </w:p>
-    <w:p>
-      <w:pPr>
-        <w:pStyle w:val="Prrafodelista"/>
-        <w:numPr>
-          <w:ilvl w:val="0"/>
-          <w:numId w:val="10"/>
-        </w:numPr>
-        <w:rPr>
-          <w:sz w:val="24"/>
-          <w:szCs w:val="24"/>
-          <w:lang w:val="ca-ES"/>
-        </w:rPr>
-      </w:pPr>
-      <w:r>
-        <w:rPr>
-          <w:sz w:val="24"/>
-          <w:szCs w:val="24"/>
-          <w:lang w:val="ca-ES"/>
-        </w:rPr>
-        <w:t>Sortir lateralment dels tres carrils d’acció.</w:t>
-      </w:r>
-    </w:p>
-    <w:p>
-      <w:pPr>
-        <w:pStyle w:val="Prrafodelista"/>
-        <w:numPr>
-          <w:ilvl w:val="0"/>
-          <w:numId w:val="10"/>
-        </w:numPr>
-        <w:rPr>
-          <w:sz w:val="24"/>
-          <w:szCs w:val="24"/>
-          <w:lang w:val="ca-ES"/>
-        </w:rPr>
-      </w:pPr>
-      <w:r>
-        <w:rPr>
-          <w:sz w:val="24"/>
-          <w:szCs w:val="24"/>
-          <w:lang w:val="ca-ES"/>
-        </w:rPr>
-        <w:t xml:space="preserve">Col·lisionar contra un </w:t>
-      </w:r>
-      <w:r>
-        <w:rPr>
-          <w:i/>
-          <w:sz w:val="24"/>
-          <w:szCs w:val="24"/>
-          <w:lang w:val="ca-ES"/>
-        </w:rPr>
-        <w:t>Explote Obstacle</w:t>
-      </w:r>
-      <w:r>
-        <w:rPr>
-          <w:sz w:val="24"/>
-          <w:szCs w:val="24"/>
-          <w:lang w:val="ca-ES"/>
-        </w:rPr>
-        <w:t>.</w:t>
-      </w:r>
-    </w:p>
-    <w:p>
-      <w:pPr>
-        <w:pStyle w:val="Prrafodelista"/>
-        <w:numPr>
-          <w:ilvl w:val="0"/>
-          <w:numId w:val="10"/>
-        </w:numPr>
-        <w:rPr>
-          <w:sz w:val="24"/>
-          <w:szCs w:val="24"/>
-          <w:lang w:val="ca-ES"/>
-        </w:rPr>
-      </w:pPr>
-      <w:r>
-        <w:rPr>
-          <w:sz w:val="24"/>
-          <w:szCs w:val="24"/>
-          <w:lang w:val="ca-ES"/>
-        </w:rPr>
-        <w:t xml:space="preserve">Col·lisionar frontalment amb un </w:t>
-      </w:r>
-      <w:r>
-        <w:rPr>
-          <w:i/>
-          <w:sz w:val="24"/>
-          <w:szCs w:val="24"/>
-          <w:lang w:val="ca-ES"/>
-        </w:rPr>
-        <w:t xml:space="preserve">Normal </w:t>
-      </w:r>
-      <w:r>
-        <w:rPr>
-          <w:sz w:val="24"/>
-          <w:szCs w:val="24"/>
-          <w:lang w:val="ca-ES"/>
-        </w:rPr>
-        <w:t xml:space="preserve">o </w:t>
-      </w:r>
-      <w:r>
-        <w:rPr>
-          <w:i/>
-          <w:sz w:val="24"/>
-          <w:szCs w:val="24"/>
-          <w:lang w:val="ca-ES"/>
-        </w:rPr>
-        <w:t>Rebound Obstacle</w:t>
-      </w:r>
-      <w:r>
-        <w:rPr>
-          <w:sz w:val="24"/>
-          <w:szCs w:val="24"/>
-          <w:lang w:val="ca-ES"/>
-        </w:rPr>
-        <w:t xml:space="preserve"> de manera que t’impedeixi continuar avançant.</w:t>
-      </w:r>
-    </w:p>
-    <w:p>
-      <w:pPr>
-        <w:rPr>
-          <w:color w:val="1F497D" w:themeColor="text2"/>
-          <w:sz w:val="28"/>
-          <w:szCs w:val="28"/>
-          <w:lang w:val="ca-ES"/>
-        </w:rPr>
-      </w:pPr>
-      <w:r>
-        <w:rPr>
-          <w:color w:val="1F497D" w:themeColor="text2"/>
-          <w:sz w:val="28"/>
-          <w:szCs w:val="28"/>
-          <w:lang w:val="ca-ES"/>
-        </w:rPr>
-        <w:t>3.3</w:t>
-      </w:r>
-      <w:r>
-        <w:rPr>
-          <w:color w:val="1F497D" w:themeColor="text2"/>
-          <w:sz w:val="28"/>
-          <w:szCs w:val="28"/>
-          <w:lang w:val="ca-ES"/>
-        </w:rPr>
-        <w:t xml:space="preserve">. </w:t>
-      </w:r>
-      <w:r>
-        <w:rPr>
-          <w:color w:val="1F497D" w:themeColor="text2"/>
-          <w:sz w:val="28"/>
-          <w:szCs w:val="28"/>
-          <w:lang w:val="ca-ES"/>
-        </w:rPr>
-        <w:t>Distinctive Mechanic</w:t>
-      </w:r>
-    </w:p>
-    <w:p>
-      <w:pPr>
-        <w:rPr>
-          <w:sz w:val="24"/>
-          <w:szCs w:val="24"/>
-          <w:lang w:val="ca-ES"/>
-        </w:rPr>
-      </w:pPr>
-      <w:r>
-        <w:rPr>
-          <w:sz w:val="24"/>
-          <w:szCs w:val="24"/>
-          <w:lang w:val="ca-ES"/>
-        </w:rPr>
-        <w:t>El personatge te una capacitat extra, dividir-se. Això aporta una nova forma de joc, on el jugador ha de controlar una bombolla amb la mà esquerra i un altre amb la mà dreta.</w:t>
-      </w:r>
-    </w:p>
-    <w:p>
-      <w:pPr>
-        <w:rPr>
-          <w:sz w:val="24"/>
-          <w:szCs w:val="24"/>
-          <w:lang w:val="ca-ES"/>
-        </w:rPr>
-      </w:pPr>
-      <w:r>
-        <w:rPr>
-          <w:sz w:val="24"/>
-          <w:szCs w:val="24"/>
-          <w:lang w:val="ca-ES"/>
-        </w:rPr>
-        <w:t>Aquest mode apareixerà als nivells dissenyats, als moments corresponents, i a l’endless de forma aleatoria.</w:t>
-      </w:r>
-    </w:p>
-    <w:p>
-      <w:pPr>
-        <w:rPr>
-          <w:sz w:val="24"/>
-          <w:szCs w:val="24"/>
-          <w:lang w:val="ca-ES"/>
-        </w:rPr>
-      </w:pPr>
-    </w:p>
-    <w:p>
-      <w:pPr>
-        <w:rPr>
-          <w:sz w:val="24"/>
-          <w:szCs w:val="24"/>
-          <w:lang w:val="ca-ES"/>
-        </w:rPr>
-      </w:pPr>
-    </w:p>
-    <w:p>
-      <w:pPr>
-        <w:rPr>
-          <w:color w:val="1F497D" w:themeColor="text2"/>
-          <w:sz w:val="28"/>
-          <w:szCs w:val="28"/>
-          <w:lang w:val="ca-ES"/>
-        </w:rPr>
-      </w:pPr>
-      <w:r>
-        <w:rPr>
-          <w:color w:val="1F497D" w:themeColor="text2"/>
-          <w:sz w:val="28"/>
-          <w:szCs w:val="28"/>
-          <w:lang w:val="ca-ES"/>
-        </w:rPr>
-        <w:t>3.4</w:t>
-      </w:r>
-      <w:r>
-        <w:rPr>
-          <w:color w:val="1F497D" w:themeColor="text2"/>
-          <w:sz w:val="28"/>
-          <w:szCs w:val="28"/>
-          <w:lang w:val="ca-ES"/>
-        </w:rPr>
-        <w:t xml:space="preserve">. </w:t>
-      </w:r>
-      <w:r>
-        <w:rPr>
-          <w:color w:val="1F497D" w:themeColor="text2"/>
-          <w:sz w:val="28"/>
-          <w:szCs w:val="28"/>
-          <w:lang w:val="ca-ES"/>
-        </w:rPr>
-        <w:t>Core Game Loop</w:t>
-      </w:r>
+      </w:pPr>
     </w:p>
     <w:p>
       <w:pPr>
@@ -1463,9 +1789,7 @@
           <w:lang w:val="ca-ES"/>
         </w:rPr>
       </w:pPr>
-    </w:p>
-    <w:p>
-      <w:pPr>
+      <w:r>
         <w:rPr>
           <w:b/>
           <w:color w:val="1F497D" w:themeColor="text2"/>
@@ -1473,16 +1797,6 @@
           <w:szCs w:val="36"/>
           <w:lang w:val="ca-ES"/>
         </w:rPr>
-      </w:pPr>
-      <w:r>
-        <w:rPr>
-          <w:b/>
-          <w:color w:val="1F497D" w:themeColor="text2"/>
-          <w:sz w:val="36"/>
-          <w:szCs w:val="36"/>
-          <w:lang w:val="ca-ES"/>
-        </w:rPr>
-        <w:lastRenderedPageBreak/>
         <w:t>4</w:t>
       </w:r>
       <w:r>
@@ -3265,7 +3579,7 @@
 </file>
 
 <file path=customXml/itemProps1.xml><?xml version="1.0" encoding="utf-8"?>
-<ds:datastoreItem xmlns:ds="http://schemas.openxmlformats.org/officeDocument/2006/customXml" ds:itemID="{35A7D357-CDA0-4263-8ABF-81809105FA7D}">
+<ds:datastoreItem xmlns:ds="http://schemas.openxmlformats.org/officeDocument/2006/customXml" ds:itemID="{B16E6D2B-BF39-4594-858A-A3C9E4F7DD5A}">
   <ds:schemaRefs>
     <ds:schemaRef ds:uri="http://schemas.openxmlformats.org/officeDocument/2006/bibliography"/>
   </ds:schemaRefs>

</xml_diff>

<commit_message>
Nikolay's breaking the world
</commit_message>
<xml_diff>
--- a/BubbleRunner Summarized GDD.docx
+++ b/BubbleRunner Summarized GDD.docx
@@ -1,6 +1,6 @@
 
 <file path=word/document.xml><?xml version="1.0" encoding="utf-8"?>
-<w:document xmlns:ve="http://schemas.openxmlformats.org/markup-compatibility/2006" xmlns:o="urn:schemas-microsoft-com:office:office" xmlns:r="http://schemas.openxmlformats.org/officeDocument/2006/relationships" xmlns:m="http://schemas.openxmlformats.org/officeDocument/2006/math" xmlns:v="urn:schemas-microsoft-com:vml" xmlns:wp="http://schemas.openxmlformats.org/drawingml/2006/wordprocessingDrawing" xmlns:w10="urn:schemas-microsoft-com:office:word" xmlns:w="http://schemas.openxmlformats.org/wordprocessingml/2006/main" xmlns:wne="http://schemas.microsoft.com/office/word/2006/wordml">
+<w:document xmlns:wpc="http://schemas.microsoft.com/office/word/2010/wordprocessingCanvas" xmlns:mc="http://schemas.openxmlformats.org/markup-compatibility/2006" xmlns:o="urn:schemas-microsoft-com:office:office" xmlns:r="http://schemas.openxmlformats.org/officeDocument/2006/relationships" xmlns:m="http://schemas.openxmlformats.org/officeDocument/2006/math" xmlns:v="urn:schemas-microsoft-com:vml" xmlns:wp14="http://schemas.microsoft.com/office/word/2010/wordprocessingDrawing" xmlns:wp="http://schemas.openxmlformats.org/drawingml/2006/wordprocessingDrawing" xmlns:w10="urn:schemas-microsoft-com:office:word" xmlns:w="http://schemas.openxmlformats.org/wordprocessingml/2006/main" xmlns:w14="http://schemas.microsoft.com/office/word/2010/wordml" xmlns:w15="http://schemas.microsoft.com/office/word/2012/wordml" xmlns:wpg="http://schemas.microsoft.com/office/word/2010/wordprocessingGroup" xmlns:wpi="http://schemas.microsoft.com/office/word/2010/wordprocessingInk" xmlns:wne="http://schemas.microsoft.com/office/word/2006/wordml" xmlns:wps="http://schemas.microsoft.com/office/word/2010/wordprocessingShape" mc:Ignorable="w14 w15 wp14">
   <w:body>
     <w:p>
       <w:pPr>
@@ -11,6 +11,7 @@
           <w:lang w:val="en-US"/>
         </w:rPr>
       </w:pPr>
+      <w:proofErr w:type="spellStart"/>
       <w:r>
         <w:rPr>
           <w:sz w:val="36"/>
@@ -18,22 +19,32 @@
           <w:u w:val="single"/>
           <w:lang w:val="en-US"/>
         </w:rPr>
-        <w:t>BubbleRunner Summarized GDD</w:t>
-      </w:r>
-    </w:p>
-    <w:p>
-      <w:pPr>
-        <w:pStyle w:val="Prrafodelista"/>
-        <w:rPr>
-          <w:sz w:val="24"/>
-          <w:szCs w:val="24"/>
+        <w:t>BubbleRunner</w:t>
+      </w:r>
+      <w:proofErr w:type="spellEnd"/>
+      <w:r>
+        <w:rPr>
+          <w:sz w:val="36"/>
+          <w:szCs w:val="36"/>
+          <w:u w:val="single"/>
           <w:lang w:val="en-US"/>
         </w:rPr>
-      </w:pPr>
-    </w:p>
-    <w:p>
-      <w:pPr>
-        <w:pStyle w:val="Prrafodelista"/>
+        <w:t xml:space="preserve"> Summarized GDD</w:t>
+      </w:r>
+    </w:p>
+    <w:p>
+      <w:pPr>
+        <w:pStyle w:val="ListParagraph"/>
+        <w:rPr>
+          <w:sz w:val="24"/>
+          <w:szCs w:val="24"/>
+          <w:lang w:val="en-US"/>
+        </w:rPr>
+      </w:pPr>
+    </w:p>
+    <w:p>
+      <w:pPr>
+        <w:pStyle w:val="ListParagraph"/>
         <w:numPr>
           <w:ilvl w:val="0"/>
           <w:numId w:val="1"/>
@@ -56,7 +67,7 @@
     </w:p>
     <w:p>
       <w:pPr>
-        <w:pStyle w:val="Prrafodelista"/>
+        <w:pStyle w:val="ListParagraph"/>
         <w:numPr>
           <w:ilvl w:val="0"/>
           <w:numId w:val="1"/>
@@ -79,7 +90,7 @@
     </w:p>
     <w:p>
       <w:pPr>
-        <w:pStyle w:val="Prrafodelista"/>
+        <w:pStyle w:val="ListParagraph"/>
         <w:numPr>
           <w:ilvl w:val="1"/>
           <w:numId w:val="1"/>
@@ -98,7 +109,7 @@
     </w:p>
     <w:p>
       <w:pPr>
-        <w:pStyle w:val="Prrafodelista"/>
+        <w:pStyle w:val="ListParagraph"/>
         <w:numPr>
           <w:ilvl w:val="1"/>
           <w:numId w:val="1"/>
@@ -129,7 +140,7 @@
     </w:p>
     <w:p>
       <w:pPr>
-        <w:pStyle w:val="Prrafodelista"/>
+        <w:pStyle w:val="ListParagraph"/>
         <w:numPr>
           <w:ilvl w:val="1"/>
           <w:numId w:val="1"/>
@@ -160,7 +171,7 @@
     </w:p>
     <w:p>
       <w:pPr>
-        <w:pStyle w:val="Prrafodelista"/>
+        <w:pStyle w:val="ListParagraph"/>
         <w:numPr>
           <w:ilvl w:val="1"/>
           <w:numId w:val="1"/>
@@ -183,7 +194,7 @@
     </w:p>
     <w:p>
       <w:pPr>
-        <w:pStyle w:val="Prrafodelista"/>
+        <w:pStyle w:val="ListParagraph"/>
         <w:numPr>
           <w:ilvl w:val="0"/>
           <w:numId w:val="1"/>
@@ -206,7 +217,7 @@
     </w:p>
     <w:p>
       <w:pPr>
-        <w:pStyle w:val="Prrafodelista"/>
+        <w:pStyle w:val="ListParagraph"/>
         <w:numPr>
           <w:ilvl w:val="0"/>
           <w:numId w:val="1"/>
@@ -229,7 +240,7 @@
     </w:p>
     <w:p>
       <w:pPr>
-        <w:pStyle w:val="Prrafodelista"/>
+        <w:pStyle w:val="ListParagraph"/>
         <w:numPr>
           <w:ilvl w:val="1"/>
           <w:numId w:val="1"/>
@@ -252,7 +263,7 @@
     </w:p>
     <w:p>
       <w:pPr>
-        <w:pStyle w:val="Prrafodelista"/>
+        <w:pStyle w:val="ListParagraph"/>
         <w:numPr>
           <w:ilvl w:val="0"/>
           <w:numId w:val="1"/>
@@ -909,8 +920,6 @@
         </w:rPr>
         <w:t>està fet amb 3D Max (2015).</w:t>
       </w:r>
-      <w:bookmarkStart w:id="0" w:name="_GoBack"/>
-      <w:bookmarkEnd w:id="0"/>
     </w:p>
     <w:p>
       <w:pPr>
@@ -1049,7 +1058,7 @@
     </w:p>
     <w:p>
       <w:pPr>
-        <w:pStyle w:val="Prrafodelista"/>
+        <w:pStyle w:val="ListParagraph"/>
         <w:numPr>
           <w:ilvl w:val="0"/>
           <w:numId w:val="10"/>
@@ -1080,7 +1089,7 @@
     </w:p>
     <w:p>
       <w:pPr>
-        <w:pStyle w:val="Prrafodelista"/>
+        <w:pStyle w:val="ListParagraph"/>
         <w:numPr>
           <w:ilvl w:val="0"/>
           <w:numId w:val="10"/>
@@ -1128,7 +1137,7 @@
     </w:p>
     <w:p>
       <w:pPr>
-        <w:pStyle w:val="Prrafodelista"/>
+        <w:pStyle w:val="ListParagraph"/>
         <w:numPr>
           <w:ilvl w:val="0"/>
           <w:numId w:val="10"/>
@@ -1186,7 +1195,7 @@
     </w:p>
     <w:p>
       <w:pPr>
-        <w:pStyle w:val="Prrafodelista"/>
+        <w:pStyle w:val="ListParagraph"/>
         <w:numPr>
           <w:ilvl w:val="0"/>
           <w:numId w:val="10"/>
@@ -1208,7 +1217,7 @@
     </w:p>
     <w:p>
       <w:pPr>
-        <w:pStyle w:val="Prrafodelista"/>
+        <w:pStyle w:val="ListParagraph"/>
         <w:numPr>
           <w:ilvl w:val="0"/>
           <w:numId w:val="10"/>
@@ -1247,7 +1256,7 @@
     </w:p>
     <w:p>
       <w:pPr>
-        <w:pStyle w:val="Prrafodelista"/>
+        <w:pStyle w:val="ListParagraph"/>
         <w:numPr>
           <w:ilvl w:val="0"/>
           <w:numId w:val="10"/>
@@ -1681,15 +1690,85 @@
           <w:lang w:val="ca-ES"/>
         </w:rPr>
       </w:pPr>
-    </w:p>
-    <w:p>
-      <w:pPr>
-        <w:rPr>
-          <w:sz w:val="24"/>
-          <w:szCs w:val="24"/>
-          <w:lang w:val="ca-ES"/>
-        </w:rPr>
-      </w:pPr>
+      <w:r>
+        <w:rPr>
+          <w:sz w:val="24"/>
+          <w:szCs w:val="24"/>
+          <w:lang w:val="ca-ES"/>
+        </w:rPr>
+        <w:t>Second change: retrieve</w:t>
+      </w:r>
+    </w:p>
+    <w:p>
+      <w:pPr>
+        <w:rPr>
+          <w:sz w:val="24"/>
+          <w:szCs w:val="24"/>
+          <w:lang w:val="ca-ES"/>
+        </w:rPr>
+      </w:pPr>
+    </w:p>
+    <w:p>
+      <w:pPr>
+        <w:rPr>
+          <w:sz w:val="24"/>
+          <w:szCs w:val="24"/>
+          <w:lang w:val="ca-ES"/>
+        </w:rPr>
+      </w:pPr>
+    </w:p>
+    <w:p>
+      <w:pPr>
+        <w:rPr>
+          <w:sz w:val="24"/>
+          <w:szCs w:val="24"/>
+          <w:lang w:val="ca-ES"/>
+        </w:rPr>
+      </w:pPr>
+      <w:r>
+        <w:rPr>
+          <w:sz w:val="24"/>
+          <w:szCs w:val="24"/>
+          <w:lang w:val="ca-ES"/>
+        </w:rPr>
+        <w:t xml:space="preserve">Nikolay proposal: No hacer niveles! Dice que es “risky” tener esos dos modos, podriamos solo tener el endless pero con vidas, y que toda la monetización girará alrededor de ello. Tienes una seria de vidas para jugar el endless, y cada vez que mueres pierdes una. Se podrian renegerar como teniamos pensado para los niveles (timer o share). </w:t>
+      </w:r>
+    </w:p>
+    <w:p>
+      <w:pPr>
+        <w:rPr>
+          <w:sz w:val="24"/>
+          <w:szCs w:val="24"/>
+          <w:lang w:val="ca-ES"/>
+        </w:rPr>
+      </w:pPr>
+      <w:r>
+        <w:rPr>
+          <w:sz w:val="24"/>
+          <w:szCs w:val="24"/>
+          <w:lang w:val="ca-ES"/>
+        </w:rPr>
+        <w:t>Mientras juegas al endless ganas “coins” (soft currency), que despues puedes gastar en Retrieves (Revivires) o por ejemplo: EDU’S IDEA: Tener diferentes endless con diferentes “themes”, y poder desbloquear los otros (con dinero o con coins) igual que los retrievers (que puedes comprar con coins o Packs de retrievers con pasta.</w:t>
+      </w:r>
+    </w:p>
+    <w:p>
+      <w:pPr>
+        <w:rPr>
+          <w:sz w:val="24"/>
+          <w:szCs w:val="24"/>
+          <w:lang w:val="ca-ES"/>
+        </w:rPr>
+      </w:pPr>
+      <w:r>
+        <w:rPr>
+          <w:sz w:val="24"/>
+          <w:szCs w:val="24"/>
+          <w:lang w:val="ca-ES"/>
+        </w:rPr>
+        <w:t>De esta manera no seria un pay to win, pero si un pay for joy (el concepto me lo acabo de patillar xD). Tendriamos que pensar quests que hicieran al jugador qierer avanzar mas en el endless.</w:t>
+      </w:r>
+      <w:bookmarkStart w:id="0" w:name="_GoBack"/>
+      <w:bookmarkEnd w:id="0"/>
     </w:p>
     <w:p>
       <w:pPr>
@@ -1797,6 +1876,7 @@
           <w:szCs w:val="36"/>
           <w:lang w:val="ca-ES"/>
         </w:rPr>
+        <w:lastRenderedPageBreak/>
         <w:t>4</w:t>
       </w:r>
       <w:r>
@@ -1919,8 +1999,8 @@
 </file>
 
 <file path=word/numbering.xml><?xml version="1.0" encoding="utf-8"?>
-<w:numbering xmlns:ve="http://schemas.openxmlformats.org/markup-compatibility/2006" xmlns:o="urn:schemas-microsoft-com:office:office" xmlns:r="http://schemas.openxmlformats.org/officeDocument/2006/relationships" xmlns:m="http://schemas.openxmlformats.org/officeDocument/2006/math" xmlns:v="urn:schemas-microsoft-com:vml" xmlns:wp="http://schemas.openxmlformats.org/drawingml/2006/wordprocessingDrawing" xmlns:w10="urn:schemas-microsoft-com:office:word" xmlns:w="http://schemas.openxmlformats.org/wordprocessingml/2006/main" xmlns:wne="http://schemas.microsoft.com/office/word/2006/wordml">
-  <w:abstractNum w:abstractNumId="0">
+<w:numbering xmlns:wpc="http://schemas.microsoft.com/office/word/2010/wordprocessingCanvas" xmlns:mc="http://schemas.openxmlformats.org/markup-compatibility/2006" xmlns:o="urn:schemas-microsoft-com:office:office" xmlns:r="http://schemas.openxmlformats.org/officeDocument/2006/relationships" xmlns:m="http://schemas.openxmlformats.org/officeDocument/2006/math" xmlns:v="urn:schemas-microsoft-com:vml" xmlns:wp14="http://schemas.microsoft.com/office/word/2010/wordprocessingDrawing" xmlns:wp="http://schemas.openxmlformats.org/drawingml/2006/wordprocessingDrawing" xmlns:w10="urn:schemas-microsoft-com:office:word" xmlns:w="http://schemas.openxmlformats.org/wordprocessingml/2006/main" xmlns:w14="http://schemas.microsoft.com/office/word/2010/wordml" xmlns:w15="http://schemas.microsoft.com/office/word/2012/wordml" xmlns:wpg="http://schemas.microsoft.com/office/word/2010/wordprocessingGroup" xmlns:wpi="http://schemas.microsoft.com/office/word/2010/wordprocessingInk" xmlns:wne="http://schemas.microsoft.com/office/word/2006/wordml" xmlns:wps="http://schemas.microsoft.com/office/word/2010/wordprocessingShape" mc:Ignorable="w14 w15 wp14">
+  <w:abstractNum w:abstractNumId="0" w15:restartNumberingAfterBreak="0">
     <w:nsid w:val="08FE2225"/>
     <w:multiLevelType w:val="hybridMultilevel"/>
     <w:tmpl w:val="8AFED820"/>
@@ -2006,7 +2086,7 @@
       </w:pPr>
     </w:lvl>
   </w:abstractNum>
-  <w:abstractNum w:abstractNumId="1">
+  <w:abstractNum w:abstractNumId="1" w15:restartNumberingAfterBreak="0">
     <w:nsid w:val="23F17B63"/>
     <w:multiLevelType w:val="hybridMultilevel"/>
     <w:tmpl w:val="4F7CA43C"/>
@@ -2119,7 +2199,7 @@
       </w:rPr>
     </w:lvl>
   </w:abstractNum>
-  <w:abstractNum w:abstractNumId="2">
+  <w:abstractNum w:abstractNumId="2" w15:restartNumberingAfterBreak="0">
     <w:nsid w:val="25CE0140"/>
     <w:multiLevelType w:val="hybridMultilevel"/>
     <w:tmpl w:val="0BC2671C"/>
@@ -2208,7 +2288,7 @@
       </w:pPr>
     </w:lvl>
   </w:abstractNum>
-  <w:abstractNum w:abstractNumId="3">
+  <w:abstractNum w:abstractNumId="3" w15:restartNumberingAfterBreak="0">
     <w:nsid w:val="26CD51C1"/>
     <w:multiLevelType w:val="hybridMultilevel"/>
     <w:tmpl w:val="D58ACA2C"/>
@@ -2297,7 +2377,7 @@
       </w:pPr>
     </w:lvl>
   </w:abstractNum>
-  <w:abstractNum w:abstractNumId="4">
+  <w:abstractNum w:abstractNumId="4" w15:restartNumberingAfterBreak="0">
     <w:nsid w:val="2B7E2992"/>
     <w:multiLevelType w:val="hybridMultilevel"/>
     <w:tmpl w:val="CB6ECF30"/>
@@ -2386,7 +2466,7 @@
       </w:pPr>
     </w:lvl>
   </w:abstractNum>
-  <w:abstractNum w:abstractNumId="5">
+  <w:abstractNum w:abstractNumId="5" w15:restartNumberingAfterBreak="0">
     <w:nsid w:val="2F964672"/>
     <w:multiLevelType w:val="hybridMultilevel"/>
     <w:tmpl w:val="FDAE9CFE"/>
@@ -2476,7 +2556,7 @@
       </w:pPr>
     </w:lvl>
   </w:abstractNum>
-  <w:abstractNum w:abstractNumId="6">
+  <w:abstractNum w:abstractNumId="6" w15:restartNumberingAfterBreak="0">
     <w:nsid w:val="39424A9C"/>
     <w:multiLevelType w:val="hybridMultilevel"/>
     <w:tmpl w:val="3AC87B2A"/>
@@ -2562,7 +2642,7 @@
       </w:pPr>
     </w:lvl>
   </w:abstractNum>
-  <w:abstractNum w:abstractNumId="7">
+  <w:abstractNum w:abstractNumId="7" w15:restartNumberingAfterBreak="0">
     <w:nsid w:val="3AA04EBD"/>
     <w:multiLevelType w:val="hybridMultilevel"/>
     <w:tmpl w:val="3AC87B2A"/>
@@ -2648,7 +2728,7 @@
       </w:pPr>
     </w:lvl>
   </w:abstractNum>
-  <w:abstractNum w:abstractNumId="8">
+  <w:abstractNum w:abstractNumId="8" w15:restartNumberingAfterBreak="0">
     <w:nsid w:val="4106399D"/>
     <w:multiLevelType w:val="hybridMultilevel"/>
     <w:tmpl w:val="5C04898E"/>
@@ -2737,7 +2817,7 @@
       </w:pPr>
     </w:lvl>
   </w:abstractNum>
-  <w:abstractNum w:abstractNumId="9">
+  <w:abstractNum w:abstractNumId="9" w15:restartNumberingAfterBreak="0">
     <w:nsid w:val="6DAF159E"/>
     <w:multiLevelType w:val="hybridMultilevel"/>
     <w:tmpl w:val="199A9B64"/>
@@ -2860,7 +2940,7 @@
 </file>
 
 <file path=word/styles.xml><?xml version="1.0" encoding="utf-8"?>
-<w:styles xmlns:r="http://schemas.openxmlformats.org/officeDocument/2006/relationships" xmlns:w="http://schemas.openxmlformats.org/wordprocessingml/2006/main">
+<w:styles xmlns:mc="http://schemas.openxmlformats.org/markup-compatibility/2006" xmlns:r="http://schemas.openxmlformats.org/officeDocument/2006/relationships" xmlns:w="http://schemas.openxmlformats.org/wordprocessingml/2006/main" xmlns:w14="http://schemas.microsoft.com/office/word/2010/wordml" xmlns:w15="http://schemas.microsoft.com/office/word/2012/wordml" mc:Ignorable="w14 w15">
   <w:docDefaults>
     <w:rPrDefault>
       <w:rPr>
@@ -2876,398 +2956,391 @@
       </w:pPr>
     </w:pPrDefault>
   </w:docDefaults>
-  <w:latentStyles w:defLockedState="0" w:defUIPriority="99" w:defSemiHidden="1" w:defUnhideWhenUsed="1" w:defQFormat="0" w:count="267">
-    <w:lsdException w:name="Normal" w:semiHidden="0" w:uiPriority="0" w:unhideWhenUsed="0" w:qFormat="1"/>
-    <w:lsdException w:name="heading 1" w:semiHidden="0" w:uiPriority="9" w:unhideWhenUsed="0" w:qFormat="1"/>
-    <w:lsdException w:name="heading 2" w:uiPriority="9" w:qFormat="1"/>
-    <w:lsdException w:name="heading 3" w:uiPriority="9" w:qFormat="1"/>
-    <w:lsdException w:name="heading 4" w:uiPriority="9" w:qFormat="1"/>
-    <w:lsdException w:name="heading 5" w:uiPriority="9" w:qFormat="1"/>
-    <w:lsdException w:name="heading 6" w:uiPriority="9" w:qFormat="1"/>
-    <w:lsdException w:name="heading 7" w:uiPriority="9" w:qFormat="1"/>
-    <w:lsdException w:name="heading 8" w:uiPriority="9" w:qFormat="1"/>
-    <w:lsdException w:name="heading 9" w:uiPriority="9" w:qFormat="1"/>
-    <w:lsdException w:name="toc 1" w:uiPriority="39"/>
-    <w:lsdException w:name="toc 2" w:uiPriority="39"/>
-    <w:lsdException w:name="toc 3" w:uiPriority="39"/>
-    <w:lsdException w:name="toc 4" w:uiPriority="39"/>
-    <w:lsdException w:name="toc 5" w:uiPriority="39"/>
-    <w:lsdException w:name="toc 6" w:uiPriority="39"/>
-    <w:lsdException w:name="toc 7" w:uiPriority="39"/>
-    <w:lsdException w:name="toc 8" w:uiPriority="39"/>
-    <w:lsdException w:name="toc 9" w:uiPriority="39"/>
-    <w:lsdException w:name="caption" w:uiPriority="35" w:qFormat="1"/>
-    <w:lsdException w:name="Title" w:semiHidden="0" w:uiPriority="10" w:unhideWhenUsed="0" w:qFormat="1"/>
-    <w:lsdException w:name="Default Paragraph Font" w:uiPriority="1"/>
-    <w:lsdException w:name="Subtitle" w:semiHidden="0" w:uiPriority="11" w:unhideWhenUsed="0" w:qFormat="1"/>
-    <w:lsdException w:name="Strong" w:semiHidden="0" w:uiPriority="22" w:unhideWhenUsed="0" w:qFormat="1"/>
-    <w:lsdException w:name="Emphasis" w:semiHidden="0" w:uiPriority="20" w:unhideWhenUsed="0" w:qFormat="1"/>
-    <w:lsdException w:name="Table Grid" w:semiHidden="0" w:uiPriority="59" w:unhideWhenUsed="0"/>
-    <w:lsdException w:name="Placeholder Text" w:unhideWhenUsed="0"/>
-    <w:lsdException w:name="No Spacing" w:semiHidden="0" w:uiPriority="1" w:unhideWhenUsed="0" w:qFormat="1"/>
-    <w:lsdException w:name="Light Shading" w:semiHidden="0" w:uiPriority="60" w:unhideWhenUsed="0"/>
-    <w:lsdException w:name="Light List" w:semiHidden="0" w:uiPriority="61" w:unhideWhenUsed="0"/>
-    <w:lsdException w:name="Light Grid" w:semiHidden="0" w:uiPriority="62" w:unhideWhenUsed="0"/>
-    <w:lsdException w:name="Medium Shading 1" w:semiHidden="0" w:uiPriority="63" w:unhideWhenUsed="0"/>
-    <w:lsdException w:name="Medium Shading 2" w:semiHidden="0" w:uiPriority="64" w:unhideWhenUsed="0"/>
-    <w:lsdException w:name="Medium List 1" w:semiHidden="0" w:uiPriority="65" w:unhideWhenUsed="0"/>
-    <w:lsdException w:name="Medium List 2" w:semiHidden="0" w:uiPriority="66" w:unhideWhenUsed="0"/>
-    <w:lsdException w:name="Medium Grid 1" w:semiHidden="0" w:uiPriority="67" w:unhideWhenUsed="0"/>
-    <w:lsdException w:name="Medium Grid 2" w:semiHidden="0" w:uiPriority="68" w:unhideWhenUsed="0"/>
-    <w:lsdException w:name="Medium Grid 3" w:semiHidden="0" w:uiPriority="69" w:unhideWhenUsed="0"/>
-    <w:lsdException w:name="Dark List" w:semiHidden="0" w:uiPriority="70" w:unhideWhenUsed="0"/>
-    <w:lsdException w:name="Colorful Shading" w:semiHidden="0" w:uiPriority="71" w:unhideWhenUsed="0"/>
-    <w:lsdException w:name="Colorful List" w:semiHidden="0" w:uiPriority="72" w:unhideWhenUsed="0"/>
-    <w:lsdException w:name="Colorful Grid" w:semiHidden="0" w:uiPriority="73" w:unhideWhenUsed="0"/>
-    <w:lsdException w:name="Light Shading Accent 1" w:semiHidden="0" w:uiPriority="60" w:unhideWhenUsed="0"/>
-    <w:lsdException w:name="Light List Accent 1" w:semiHidden="0" w:uiPriority="61" w:unhideWhenUsed="0"/>
-    <w:lsdException w:name="Light Grid Accent 1" w:semiHidden="0" w:uiPriority="62" w:unhideWhenUsed="0"/>
-    <w:lsdException w:name="Medium Shading 1 Accent 1" w:semiHidden="0" w:uiPriority="63" w:unhideWhenUsed="0"/>
-    <w:lsdException w:name="Medium Shading 2 Accent 1" w:semiHidden="0" w:uiPriority="64" w:unhideWhenUsed="0"/>
-    <w:lsdException w:name="Medium List 1 Accent 1" w:semiHidden="0" w:uiPriority="65" w:unhideWhenUsed="0"/>
-    <w:lsdException w:name="Revision" w:unhideWhenUsed="0"/>
-    <w:lsdException w:name="List Paragraph" w:semiHidden="0" w:uiPriority="34" w:unhideWhenUsed="0" w:qFormat="1"/>
-    <w:lsdException w:name="Quote" w:semiHidden="0" w:uiPriority="29" w:unhideWhenUsed="0" w:qFormat="1"/>
-    <w:lsdException w:name="Intense Quote" w:semiHidden="0" w:uiPriority="30" w:unhideWhenUsed="0" w:qFormat="1"/>
-    <w:lsdException w:name="Medium List 2 Accent 1" w:semiHidden="0" w:uiPriority="66" w:unhideWhenUsed="0"/>
-    <w:lsdException w:name="Medium Grid 1 Accent 1" w:semiHidden="0" w:uiPriority="67" w:unhideWhenUsed="0"/>
-    <w:lsdException w:name="Medium Grid 2 Accent 1" w:semiHidden="0" w:uiPriority="68" w:unhideWhenUsed="0"/>
-    <w:lsdException w:name="Medium Grid 3 Accent 1" w:semiHidden="0" w:uiPriority="69" w:unhideWhenUsed="0"/>
-    <w:lsdException w:name="Dark List Accent 1" w:semiHidden="0" w:uiPriority="70" w:unhideWhenUsed="0"/>
-    <w:lsdException w:name="Colorful Shading Accent 1" w:semiHidden="0" w:uiPriority="71" w:unhideWhenUsed="0"/>
-    <w:lsdException w:name="Colorful List Accent 1" w:semiHidden="0" w:uiPriority="72" w:unhideWhenUsed="0"/>
-    <w:lsdException w:name="Colorful Grid Accent 1" w:semiHidden="0" w:uiPriority="73" w:unhideWhenUsed="0"/>
-    <w:lsdException w:name="Light Shading Accent 2" w:semiHidden="0" w:uiPriority="60" w:unhideWhenUsed="0"/>
-    <w:lsdException w:name="Light List Accent 2" w:semiHidden="0" w:uiPriority="61" w:unhideWhenUsed="0"/>
-    <w:lsdException w:name="Light Grid Accent 2" w:semiHidden="0" w:uiPriority="62" w:unhideWhenUsed="0"/>
-    <w:lsdException w:name="Medium Shading 1 Accent 2" w:semiHidden="0" w:uiPriority="63" w:unhideWhenUsed="0"/>
-    <w:lsdException w:name="Medium Shading 2 Accent 2" w:semiHidden="0" w:uiPriority="64" w:unhideWhenUsed="0"/>
-    <w:lsdException w:name="Medium List 1 Accent 2" w:semiHidden="0" w:uiPriority="65" w:unhideWhenUsed="0"/>
-    <w:lsdException w:name="Medium List 2 Accent 2" w:semiHidden="0" w:uiPriority="66" w:unhideWhenUsed="0"/>
-    <w:lsdException w:name="Medium Grid 1 Accent 2" w:semiHidden="0" w:uiPriority="67" w:unhideWhenUsed="0"/>
-    <w:lsdException w:name="Medium Grid 2 Accent 2" w:semiHidden="0" w:uiPriority="68" w:unhideWhenUsed="0"/>
-    <w:lsdException w:name="Medium Grid 3 Accent 2" w:semiHidden="0" w:uiPriority="69" w:unhideWhenUsed="0"/>
-    <w:lsdException w:name="Dark List Accent 2" w:semiHidden="0" w:uiPriority="70" w:unhideWhenUsed="0"/>
-    <w:lsdException w:name="Colorful Shading Accent 2" w:semiHidden="0" w:uiPriority="71" w:unhideWhenUsed="0"/>
-    <w:lsdException w:name="Colorful List Accent 2" w:semiHidden="0" w:uiPriority="72" w:unhideWhenUsed="0"/>
-    <w:lsdException w:name="Colorful Grid Accent 2" w:semiHidden="0" w:uiPriority="73" w:unhideWhenUsed="0"/>
-    <w:lsdException w:name="Light Shading Accent 3" w:semiHidden="0" w:uiPriority="60" w:unhideWhenUsed="0"/>
-    <w:lsdException w:name="Light List Accent 3" w:semiHidden="0" w:uiPriority="61" w:unhideWhenUsed="0"/>
-    <w:lsdException w:name="Light Grid Accent 3" w:semiHidden="0" w:uiPriority="62" w:unhideWhenUsed="0"/>
-    <w:lsdException w:name="Medium Shading 1 Accent 3" w:semiHidden="0" w:uiPriority="63" w:unhideWhenUsed="0"/>
-    <w:lsdException w:name="Medium Shading 2 Accent 3" w:semiHidden="0" w:uiPriority="64" w:unhideWhenUsed="0"/>
-    <w:lsdException w:name="Medium List 1 Accent 3" w:semiHidden="0" w:uiPriority="65" w:unhideWhenUsed="0"/>
-    <w:lsdException w:name="Medium List 2 Accent 3" w:semiHidden="0" w:uiPriority="66" w:unhideWhenUsed="0"/>
-    <w:lsdException w:name="Medium Grid 1 Accent 3" w:semiHidden="0" w:uiPriority="67" w:unhideWhenUsed="0"/>
-    <w:lsdException w:name="Medium Grid 2 Accent 3" w:semiHidden="0" w:uiPriority="68" w:unhideWhenUsed="0"/>
-    <w:lsdException w:name="Medium Grid 3 Accent 3" w:semiHidden="0" w:uiPriority="69" w:unhideWhenUsed="0"/>
-    <w:lsdException w:name="Dark List Accent 3" w:semiHidden="0" w:uiPriority="70" w:unhideWhenUsed="0"/>
-    <w:lsdException w:name="Colorful Shading Accent 3" w:semiHidden="0" w:uiPriority="71" w:unhideWhenUsed="0"/>
-    <w:lsdException w:name="Colorful List Accent 3" w:semiHidden="0" w:uiPriority="72" w:unhideWhenUsed="0"/>
-    <w:lsdException w:name="Colorful Grid Accent 3" w:semiHidden="0" w:uiPriority="73" w:unhideWhenUsed="0"/>
-    <w:lsdException w:name="Light Shading Accent 4" w:semiHidden="0" w:uiPriority="60" w:unhideWhenUsed="0"/>
-    <w:lsdException w:name="Light List Accent 4" w:semiHidden="0" w:uiPriority="61" w:unhideWhenUsed="0"/>
-    <w:lsdException w:name="Light Grid Accent 4" w:semiHidden="0" w:uiPriority="62" w:unhideWhenUsed="0"/>
-    <w:lsdException w:name="Medium Shading 1 Accent 4" w:semiHidden="0" w:uiPriority="63" w:unhideWhenUsed="0"/>
-    <w:lsdException w:name="Medium Shading 2 Accent 4" w:semiHidden="0" w:uiPriority="64" w:unhideWhenUsed="0"/>
-    <w:lsdException w:name="Medium List 1 Accent 4" w:semiHidden="0" w:uiPriority="65" w:unhideWhenUsed="0"/>
-    <w:lsdException w:name="Medium List 2 Accent 4" w:semiHidden="0" w:uiPriority="66" w:unhideWhenUsed="0"/>
-    <w:lsdException w:name="Medium Grid 1 Accent 4" w:semiHidden="0" w:uiPriority="67" w:unhideWhenUsed="0"/>
-    <w:lsdException w:name="Medium Grid 2 Accent 4" w:semiHidden="0" w:uiPriority="68" w:unhideWhenUsed="0"/>
-    <w:lsdException w:name="Medium Grid 3 Accent 4" w:semiHidden="0" w:uiPriority="69" w:unhideWhenUsed="0"/>
-    <w:lsdException w:name="Dark List Accent 4" w:semiHidden="0" w:uiPriority="70" w:unhideWhenUsed="0"/>
-    <w:lsdException w:name="Colorful Shading Accent 4" w:semiHidden="0" w:uiPriority="71" w:unhideWhenUsed="0"/>
-    <w:lsdException w:name="Colorful List Accent 4" w:semiHidden="0" w:uiPriority="72" w:unhideWhenUsed="0"/>
-    <w:lsdException w:name="Colorful Grid Accent 4" w:semiHidden="0" w:uiPriority="73" w:unhideWhenUsed="0"/>
-    <w:lsdException w:name="Light Shading Accent 5" w:semiHidden="0" w:uiPriority="60" w:unhideWhenUsed="0"/>
-    <w:lsdException w:name="Light List Accent 5" w:semiHidden="0" w:uiPriority="61" w:unhideWhenUsed="0"/>
-    <w:lsdException w:name="Light Grid Accent 5" w:semiHidden="0" w:uiPriority="62" w:unhideWhenUsed="0"/>
-    <w:lsdException w:name="Medium Shading 1 Accent 5" w:semiHidden="0" w:uiPriority="63" w:unhideWhenUsed="0"/>
-    <w:lsdException w:name="Medium Shading 2 Accent 5" w:semiHidden="0" w:uiPriority="64" w:unhideWhenUsed="0"/>
-    <w:lsdException w:name="Medium List 1 Accent 5" w:semiHidden="0" w:uiPriority="65" w:unhideWhenUsed="0"/>
-    <w:lsdException w:name="Medium List 2 Accent 5" w:semiHidden="0" w:uiPriority="66" w:unhideWhenUsed="0"/>
-    <w:lsdException w:name="Medium Grid 1 Accent 5" w:semiHidden="0" w:uiPriority="67" w:unhideWhenUsed="0"/>
-    <w:lsdException w:name="Medium Grid 2 Accent 5" w:semiHidden="0" w:uiPriority="68" w:unhideWhenUsed="0"/>
-    <w:lsdException w:name="Medium Grid 3 Accent 5" w:semiHidden="0" w:uiPriority="69" w:unhideWhenUsed="0"/>
-    <w:lsdException w:name="Dark List Accent 5" w:semiHidden="0" w:uiPriority="70" w:unhideWhenUsed="0"/>
-    <w:lsdException w:name="Colorful Shading Accent 5" w:semiHidden="0" w:uiPriority="71" w:unhideWhenUsed="0"/>
-    <w:lsdException w:name="Colorful List Accent 5" w:semiHidden="0" w:uiPriority="72" w:unhideWhenUsed="0"/>
-    <w:lsdException w:name="Colorful Grid Accent 5" w:semiHidden="0" w:uiPriority="73" w:unhideWhenUsed="0"/>
-    <w:lsdException w:name="Light Shading Accent 6" w:semiHidden="0" w:uiPriority="60" w:unhideWhenUsed="0"/>
-    <w:lsdException w:name="Light List Accent 6" w:semiHidden="0" w:uiPriority="61" w:unhideWhenUsed="0"/>
-    <w:lsdException w:name="Light Grid Accent 6" w:semiHidden="0" w:uiPriority="62" w:unhideWhenUsed="0"/>
-    <w:lsdException w:name="Medium Shading 1 Accent 6" w:semiHidden="0" w:uiPriority="63" w:unhideWhenUsed="0"/>
-    <w:lsdException w:name="Medium Shading 2 Accent 6" w:semiHidden="0" w:uiPriority="64" w:unhideWhenUsed="0"/>
-    <w:lsdException w:name="Medium List 1 Accent 6" w:semiHidden="0" w:uiPriority="65" w:unhideWhenUsed="0"/>
-    <w:lsdException w:name="Medium List 2 Accent 6" w:semiHidden="0" w:uiPriority="66" w:unhideWhenUsed="0"/>
-    <w:lsdException w:name="Medium Grid 1 Accent 6" w:semiHidden="0" w:uiPriority="67" w:unhideWhenUsed="0"/>
-    <w:lsdException w:name="Medium Grid 2 Accent 6" w:semiHidden="0" w:uiPriority="68" w:unhideWhenUsed="0"/>
-    <w:lsdException w:name="Medium Grid 3 Accent 6" w:semiHidden="0" w:uiPriority="69" w:unhideWhenUsed="0"/>
-    <w:lsdException w:name="Dark List Accent 6" w:semiHidden="0" w:uiPriority="70" w:unhideWhenUsed="0"/>
-    <w:lsdException w:name="Colorful Shading Accent 6" w:semiHidden="0" w:uiPriority="71" w:unhideWhenUsed="0"/>
-    <w:lsdException w:name="Colorful List Accent 6" w:semiHidden="0" w:uiPriority="72" w:unhideWhenUsed="0"/>
-    <w:lsdException w:name="Colorful Grid Accent 6" w:semiHidden="0" w:uiPriority="73" w:unhideWhenUsed="0"/>
-    <w:lsdException w:name="Subtle Emphasis" w:semiHidden="0" w:uiPriority="19" w:unhideWhenUsed="0" w:qFormat="1"/>
-    <w:lsdException w:name="Intense Emphasis" w:semiHidden="0" w:uiPriority="21" w:unhideWhenUsed="0" w:qFormat="1"/>
-    <w:lsdException w:name="Subtle Reference" w:semiHidden="0" w:uiPriority="31" w:unhideWhenUsed="0" w:qFormat="1"/>
-    <w:lsdException w:name="Intense Reference" w:semiHidden="0" w:uiPriority="32" w:unhideWhenUsed="0" w:qFormat="1"/>
-    <w:lsdException w:name="Book Title" w:semiHidden="0" w:uiPriority="33" w:unhideWhenUsed="0" w:qFormat="1"/>
-    <w:lsdException w:name="Bibliography" w:uiPriority="37"/>
-    <w:lsdException w:name="TOC Heading" w:uiPriority="39" w:qFormat="1"/>
+  <w:latentStyles w:defLockedState="0" w:defUIPriority="99" w:defSemiHidden="0" w:defUnhideWhenUsed="0" w:defQFormat="0" w:count="371">
+    <w:lsdException w:name="Normal" w:uiPriority="0" w:qFormat="1"/>
+    <w:lsdException w:name="heading 1" w:uiPriority="9" w:qFormat="1"/>
+    <w:lsdException w:name="heading 2" w:semiHidden="1" w:uiPriority="9" w:unhideWhenUsed="1" w:qFormat="1"/>
+    <w:lsdException w:name="heading 3" w:semiHidden="1" w:uiPriority="9" w:unhideWhenUsed="1" w:qFormat="1"/>
+    <w:lsdException w:name="heading 4" w:semiHidden="1" w:uiPriority="9" w:unhideWhenUsed="1" w:qFormat="1"/>
+    <w:lsdException w:name="heading 5" w:semiHidden="1" w:uiPriority="9" w:unhideWhenUsed="1" w:qFormat="1"/>
+    <w:lsdException w:name="heading 6" w:semiHidden="1" w:uiPriority="9" w:unhideWhenUsed="1" w:qFormat="1"/>
+    <w:lsdException w:name="heading 7" w:semiHidden="1" w:uiPriority="9" w:unhideWhenUsed="1" w:qFormat="1"/>
+    <w:lsdException w:name="heading 8" w:semiHidden="1" w:uiPriority="9" w:unhideWhenUsed="1" w:qFormat="1"/>
+    <w:lsdException w:name="heading 9" w:semiHidden="1" w:uiPriority="9" w:unhideWhenUsed="1" w:qFormat="1"/>
+    <w:lsdException w:name="index 1" w:semiHidden="1" w:unhideWhenUsed="1"/>
+    <w:lsdException w:name="index 2" w:semiHidden="1" w:unhideWhenUsed="1"/>
+    <w:lsdException w:name="index 3" w:semiHidden="1" w:unhideWhenUsed="1"/>
+    <w:lsdException w:name="index 4" w:semiHidden="1" w:unhideWhenUsed="1"/>
+    <w:lsdException w:name="index 5" w:semiHidden="1" w:unhideWhenUsed="1"/>
+    <w:lsdException w:name="index 6" w:semiHidden="1" w:unhideWhenUsed="1"/>
+    <w:lsdException w:name="index 7" w:semiHidden="1" w:unhideWhenUsed="1"/>
+    <w:lsdException w:name="index 8" w:semiHidden="1" w:unhideWhenUsed="1"/>
+    <w:lsdException w:name="index 9" w:semiHidden="1" w:unhideWhenUsed="1"/>
+    <w:lsdException w:name="toc 1" w:semiHidden="1" w:uiPriority="39" w:unhideWhenUsed="1"/>
+    <w:lsdException w:name="toc 2" w:semiHidden="1" w:uiPriority="39" w:unhideWhenUsed="1"/>
+    <w:lsdException w:name="toc 3" w:semiHidden="1" w:uiPriority="39" w:unhideWhenUsed="1"/>
+    <w:lsdException w:name="toc 4" w:semiHidden="1" w:uiPriority="39" w:unhideWhenUsed="1"/>
+    <w:lsdException w:name="toc 5" w:semiHidden="1" w:uiPriority="39" w:unhideWhenUsed="1"/>
+    <w:lsdException w:name="toc 6" w:semiHidden="1" w:uiPriority="39" w:unhideWhenUsed="1"/>
+    <w:lsdException w:name="toc 7" w:semiHidden="1" w:uiPriority="39" w:unhideWhenUsed="1"/>
+    <w:lsdException w:name="toc 8" w:semiHidden="1" w:uiPriority="39" w:unhideWhenUsed="1"/>
+    <w:lsdException w:name="toc 9" w:semiHidden="1" w:uiPriority="39" w:unhideWhenUsed="1"/>
+    <w:lsdException w:name="Normal Indent" w:semiHidden="1" w:unhideWhenUsed="1"/>
+    <w:lsdException w:name="footnote text" w:semiHidden="1" w:unhideWhenUsed="1"/>
+    <w:lsdException w:name="annotation text" w:semiHidden="1" w:unhideWhenUsed="1"/>
+    <w:lsdException w:name="header" w:semiHidden="1" w:unhideWhenUsed="1"/>
+    <w:lsdException w:name="footer" w:semiHidden="1" w:unhideWhenUsed="1"/>
+    <w:lsdException w:name="index heading" w:semiHidden="1" w:unhideWhenUsed="1"/>
+    <w:lsdException w:name="caption" w:semiHidden="1" w:uiPriority="35" w:unhideWhenUsed="1" w:qFormat="1"/>
+    <w:lsdException w:name="table of figures" w:semiHidden="1" w:unhideWhenUsed="1"/>
+    <w:lsdException w:name="envelope address" w:semiHidden="1" w:unhideWhenUsed="1"/>
+    <w:lsdException w:name="envelope return" w:semiHidden="1" w:unhideWhenUsed="1"/>
+    <w:lsdException w:name="footnote reference" w:semiHidden="1" w:unhideWhenUsed="1"/>
+    <w:lsdException w:name="annotation reference" w:semiHidden="1" w:unhideWhenUsed="1"/>
+    <w:lsdException w:name="line number" w:semiHidden="1" w:unhideWhenUsed="1"/>
+    <w:lsdException w:name="page number" w:semiHidden="1" w:unhideWhenUsed="1"/>
+    <w:lsdException w:name="endnote reference" w:semiHidden="1" w:unhideWhenUsed="1"/>
+    <w:lsdException w:name="endnote text" w:semiHidden="1" w:unhideWhenUsed="1"/>
+    <w:lsdException w:name="table of authorities" w:semiHidden="1" w:unhideWhenUsed="1"/>
+    <w:lsdException w:name="macro" w:semiHidden="1" w:unhideWhenUsed="1"/>
+    <w:lsdException w:name="toa heading" w:semiHidden="1" w:unhideWhenUsed="1"/>
+    <w:lsdException w:name="List" w:semiHidden="1" w:unhideWhenUsed="1"/>
+    <w:lsdException w:name="List Bullet" w:semiHidden="1" w:unhideWhenUsed="1"/>
+    <w:lsdException w:name="List Number" w:semiHidden="1" w:unhideWhenUsed="1"/>
+    <w:lsdException w:name="List 2" w:semiHidden="1" w:unhideWhenUsed="1"/>
+    <w:lsdException w:name="List 3" w:semiHidden="1" w:unhideWhenUsed="1"/>
+    <w:lsdException w:name="List 4" w:semiHidden="1" w:unhideWhenUsed="1"/>
+    <w:lsdException w:name="List 5" w:semiHidden="1" w:unhideWhenUsed="1"/>
+    <w:lsdException w:name="List Bullet 2" w:semiHidden="1" w:unhideWhenUsed="1"/>
+    <w:lsdException w:name="List Bullet 3" w:semiHidden="1" w:unhideWhenUsed="1"/>
+    <w:lsdException w:name="List Bullet 4" w:semiHidden="1" w:unhideWhenUsed="1"/>
+    <w:lsdException w:name="List Bullet 5" w:semiHidden="1" w:unhideWhenUsed="1"/>
+    <w:lsdException w:name="List Number 2" w:semiHidden="1" w:unhideWhenUsed="1"/>
+    <w:lsdException w:name="List Number 3" w:semiHidden="1" w:unhideWhenUsed="1"/>
+    <w:lsdException w:name="List Number 4" w:semiHidden="1" w:unhideWhenUsed="1"/>
+    <w:lsdException w:name="List Number 5" w:semiHidden="1" w:unhideWhenUsed="1"/>
+    <w:lsdException w:name="Title" w:uiPriority="10" w:qFormat="1"/>
+    <w:lsdException w:name="Closing" w:semiHidden="1" w:unhideWhenUsed="1"/>
+    <w:lsdException w:name="Signature" w:semiHidden="1" w:unhideWhenUsed="1"/>
+    <w:lsdException w:name="Default Paragraph Font" w:semiHidden="1" w:uiPriority="1" w:unhideWhenUsed="1"/>
+    <w:lsdException w:name="Body Text" w:semiHidden="1" w:unhideWhenUsed="1"/>
+    <w:lsdException w:name="Body Text Indent" w:semiHidden="1" w:unhideWhenUsed="1"/>
+    <w:lsdException w:name="List Continue" w:semiHidden="1" w:unhideWhenUsed="1"/>
+    <w:lsdException w:name="List Continue 2" w:semiHidden="1" w:unhideWhenUsed="1"/>
+    <w:lsdException w:name="List Continue 3" w:semiHidden="1" w:unhideWhenUsed="1"/>
+    <w:lsdException w:name="List Continue 4" w:semiHidden="1" w:unhideWhenUsed="1"/>
+    <w:lsdException w:name="List Continue 5" w:semiHidden="1" w:unhideWhenUsed="1"/>
+    <w:lsdException w:name="Message Header" w:semiHidden="1" w:unhideWhenUsed="1"/>
+    <w:lsdException w:name="Subtitle" w:uiPriority="11" w:qFormat="1"/>
+    <w:lsdException w:name="Salutation" w:semiHidden="1" w:unhideWhenUsed="1"/>
+    <w:lsdException w:name="Date" w:semiHidden="1" w:unhideWhenUsed="1"/>
+    <w:lsdException w:name="Body Text First Indent" w:semiHidden="1" w:unhideWhenUsed="1"/>
+    <w:lsdException w:name="Body Text First Indent 2" w:semiHidden="1" w:unhideWhenUsed="1"/>
+    <w:lsdException w:name="Note Heading" w:semiHidden="1" w:unhideWhenUsed="1"/>
+    <w:lsdException w:name="Body Text 2" w:semiHidden="1" w:unhideWhenUsed="1"/>
+    <w:lsdException w:name="Body Text 3" w:semiHidden="1" w:unhideWhenUsed="1"/>
+    <w:lsdException w:name="Body Text Indent 2" w:semiHidden="1" w:unhideWhenUsed="1"/>
+    <w:lsdException w:name="Body Text Indent 3" w:semiHidden="1" w:unhideWhenUsed="1"/>
+    <w:lsdException w:name="Block Text" w:semiHidden="1" w:unhideWhenUsed="1"/>
+    <w:lsdException w:name="Hyperlink" w:semiHidden="1" w:unhideWhenUsed="1"/>
+    <w:lsdException w:name="FollowedHyperlink" w:semiHidden="1" w:unhideWhenUsed="1"/>
+    <w:lsdException w:name="Strong" w:uiPriority="22" w:qFormat="1"/>
+    <w:lsdException w:name="Emphasis" w:uiPriority="20" w:qFormat="1"/>
+    <w:lsdException w:name="Document Map" w:semiHidden="1" w:unhideWhenUsed="1"/>
+    <w:lsdException w:name="Plain Text" w:semiHidden="1" w:unhideWhenUsed="1"/>
+    <w:lsdException w:name="E-mail Signature" w:semiHidden="1" w:unhideWhenUsed="1"/>
+    <w:lsdException w:name="HTML Top of Form" w:semiHidden="1" w:unhideWhenUsed="1"/>
+    <w:lsdException w:name="HTML Bottom of Form" w:semiHidden="1" w:unhideWhenUsed="1"/>
+    <w:lsdException w:name="Normal (Web)" w:semiHidden="1" w:unhideWhenUsed="1"/>
+    <w:lsdException w:name="HTML Acronym" w:semiHidden="1" w:unhideWhenUsed="1"/>
+    <w:lsdException w:name="HTML Address" w:semiHidden="1" w:unhideWhenUsed="1"/>
+    <w:lsdException w:name="HTML Cite" w:semiHidden="1" w:unhideWhenUsed="1"/>
+    <w:lsdException w:name="HTML Code" w:semiHidden="1" w:unhideWhenUsed="1"/>
+    <w:lsdException w:name="HTML Definition" w:semiHidden="1" w:unhideWhenUsed="1"/>
+    <w:lsdException w:name="HTML Keyboard" w:semiHidden="1" w:unhideWhenUsed="1"/>
+    <w:lsdException w:name="HTML Preformatted" w:semiHidden="1" w:unhideWhenUsed="1"/>
+    <w:lsdException w:name="HTML Sample" w:semiHidden="1" w:unhideWhenUsed="1"/>
+    <w:lsdException w:name="HTML Typewriter" w:semiHidden="1" w:unhideWhenUsed="1"/>
+    <w:lsdException w:name="HTML Variable" w:semiHidden="1" w:unhideWhenUsed="1"/>
+    <w:lsdException w:name="Normal Table" w:semiHidden="1" w:unhideWhenUsed="1"/>
+    <w:lsdException w:name="annotation subject" w:semiHidden="1" w:unhideWhenUsed="1"/>
+    <w:lsdException w:name="No List" w:semiHidden="1" w:unhideWhenUsed="1"/>
+    <w:lsdException w:name="Outline List 1" w:semiHidden="1" w:unhideWhenUsed="1"/>
+    <w:lsdException w:name="Outline List 2" w:semiHidden="1" w:unhideWhenUsed="1"/>
+    <w:lsdException w:name="Outline List 3" w:semiHidden="1" w:unhideWhenUsed="1"/>
+    <w:lsdException w:name="Table Simple 1" w:semiHidden="1" w:unhideWhenUsed="1"/>
+    <w:lsdException w:name="Table Simple 2" w:semiHidden="1" w:unhideWhenUsed="1"/>
+    <w:lsdException w:name="Table Simple 3" w:semiHidden="1" w:unhideWhenUsed="1"/>
+    <w:lsdException w:name="Table Classic 1" w:semiHidden="1" w:unhideWhenUsed="1"/>
+    <w:lsdException w:name="Table Classic 2" w:semiHidden="1" w:unhideWhenUsed="1"/>
+    <w:lsdException w:name="Table Classic 3" w:semiHidden="1" w:unhideWhenUsed="1"/>
+    <w:lsdException w:name="Table Classic 4" w:semiHidden="1" w:unhideWhenUsed="1"/>
+    <w:lsdException w:name="Table Colorful 1" w:semiHidden="1" w:unhideWhenUsed="1"/>
+    <w:lsdException w:name="Table Colorful 2" w:semiHidden="1" w:unhideWhenUsed="1"/>
+    <w:lsdException w:name="Table Colorful 3" w:semiHidden="1" w:unhideWhenUsed="1"/>
+    <w:lsdException w:name="Table Columns 1" w:semiHidden="1" w:unhideWhenUsed="1"/>
+    <w:lsdException w:name="Table Columns 2" w:semiHidden="1" w:unhideWhenUsed="1"/>
+    <w:lsdException w:name="Table Columns 3" w:semiHidden="1" w:unhideWhenUsed="1"/>
+    <w:lsdException w:name="Table Columns 4" w:semiHidden="1" w:unhideWhenUsed="1"/>
+    <w:lsdException w:name="Table Columns 5" w:semiHidden="1" w:unhideWhenUsed="1"/>
+    <w:lsdException w:name="Table Grid 1" w:semiHidden="1" w:unhideWhenUsed="1"/>
+    <w:lsdException w:name="Table Grid 2" w:semiHidden="1" w:unhideWhenUsed="1"/>
+    <w:lsdException w:name="Table Grid 3" w:semiHidden="1" w:unhideWhenUsed="1"/>
+    <w:lsdException w:name="Table Grid 4" w:semiHidden="1" w:unhideWhenUsed="1"/>
+    <w:lsdException w:name="Table Grid 5" w:semiHidden="1" w:unhideWhenUsed="1"/>
+    <w:lsdException w:name="Table Grid 6" w:semiHidden="1" w:unhideWhenUsed="1"/>
+    <w:lsdException w:name="Table Grid 7" w:semiHidden="1" w:unhideWhenUsed="1"/>
+    <w:lsdException w:name="Table Grid 8" w:semiHidden="1" w:unhideWhenUsed="1"/>
+    <w:lsdException w:name="Table List 1" w:semiHidden="1" w:unhideWhenUsed="1"/>
+    <w:lsdException w:name="Table List 2" w:semiHidden="1" w:unhideWhenUsed="1"/>
+    <w:lsdException w:name="Table List 3" w:semiHidden="1" w:unhideWhenUsed="1"/>
+    <w:lsdException w:name="Table List 4" w:semiHidden="1" w:unhideWhenUsed="1"/>
+    <w:lsdException w:name="Table List 5" w:semiHidden="1" w:unhideWhenUsed="1"/>
+    <w:lsdException w:name="Table List 6" w:semiHidden="1" w:unhideWhenUsed="1"/>
+    <w:lsdException w:name="Table List 7" w:semiHidden="1" w:unhideWhenUsed="1"/>
+    <w:lsdException w:name="Table List 8" w:semiHidden="1" w:unhideWhenUsed="1"/>
+    <w:lsdException w:name="Table 3D effects 1" w:semiHidden="1" w:unhideWhenUsed="1"/>
+    <w:lsdException w:name="Table 3D effects 2" w:semiHidden="1" w:unhideWhenUsed="1"/>
+    <w:lsdException w:name="Table 3D effects 3" w:semiHidden="1" w:unhideWhenUsed="1"/>
+    <w:lsdException w:name="Table Contemporary" w:semiHidden="1" w:unhideWhenUsed="1"/>
+    <w:lsdException w:name="Table Elegant" w:semiHidden="1" w:unhideWhenUsed="1"/>
+    <w:lsdException w:name="Table Professional" w:semiHidden="1" w:unhideWhenUsed="1"/>
+    <w:lsdException w:name="Table Subtle 1" w:semiHidden="1" w:unhideWhenUsed="1"/>
+    <w:lsdException w:name="Table Subtle 2" w:semiHidden="1" w:unhideWhenUsed="1"/>
+    <w:lsdException w:name="Table Web 1" w:semiHidden="1" w:unhideWhenUsed="1"/>
+    <w:lsdException w:name="Table Web 2" w:semiHidden="1" w:unhideWhenUsed="1"/>
+    <w:lsdException w:name="Table Web 3" w:semiHidden="1" w:unhideWhenUsed="1"/>
+    <w:lsdException w:name="Balloon Text" w:semiHidden="1" w:unhideWhenUsed="1"/>
+    <w:lsdException w:name="Table Grid" w:uiPriority="59"/>
+    <w:lsdException w:name="Table Theme" w:semiHidden="1" w:unhideWhenUsed="1"/>
+    <w:lsdException w:name="Placeholder Text" w:semiHidden="1"/>
+    <w:lsdException w:name="No Spacing" w:uiPriority="1" w:qFormat="1"/>
+    <w:lsdException w:name="Light Shading" w:uiPriority="60"/>
+    <w:lsdException w:name="Light List" w:uiPriority="61"/>
+    <w:lsdException w:name="Light Grid" w:uiPriority="62"/>
+    <w:lsdException w:name="Medium Shading 1" w:uiPriority="63"/>
+    <w:lsdException w:name="Medium Shading 2" w:uiPriority="64"/>
+    <w:lsdException w:name="Medium List 1" w:uiPriority="65"/>
+    <w:lsdException w:name="Medium List 2" w:uiPriority="66"/>
+    <w:lsdException w:name="Medium Grid 1" w:uiPriority="67"/>
+    <w:lsdException w:name="Medium Grid 2" w:uiPriority="68"/>
+    <w:lsdException w:name="Medium Grid 3" w:uiPriority="69"/>
+    <w:lsdException w:name="Dark List" w:uiPriority="70"/>
+    <w:lsdException w:name="Colorful Shading" w:uiPriority="71"/>
+    <w:lsdException w:name="Colorful List" w:uiPriority="72"/>
+    <w:lsdException w:name="Colorful Grid" w:uiPriority="73"/>
+    <w:lsdException w:name="Light Shading Accent 1" w:uiPriority="60"/>
+    <w:lsdException w:name="Light List Accent 1" w:uiPriority="61"/>
+    <w:lsdException w:name="Light Grid Accent 1" w:uiPriority="62"/>
+    <w:lsdException w:name="Medium Shading 1 Accent 1" w:uiPriority="63"/>
+    <w:lsdException w:name="Medium Shading 2 Accent 1" w:uiPriority="64"/>
+    <w:lsdException w:name="Medium List 1 Accent 1" w:uiPriority="65"/>
+    <w:lsdException w:name="Revision" w:semiHidden="1"/>
+    <w:lsdException w:name="List Paragraph" w:uiPriority="34" w:qFormat="1"/>
+    <w:lsdException w:name="Quote" w:uiPriority="29" w:qFormat="1"/>
+    <w:lsdException w:name="Intense Quote" w:uiPriority="30" w:qFormat="1"/>
+    <w:lsdException w:name="Medium List 2 Accent 1" w:uiPriority="66"/>
+    <w:lsdException w:name="Medium Grid 1 Accent 1" w:uiPriority="67"/>
+    <w:lsdException w:name="Medium Grid 2 Accent 1" w:uiPriority="68"/>
+    <w:lsdException w:name="Medium Grid 3 Accent 1" w:uiPriority="69"/>
+    <w:lsdException w:name="Dark List Accent 1" w:uiPriority="70"/>
+    <w:lsdException w:name="Colorful Shading Accent 1" w:uiPriority="71"/>
+    <w:lsdException w:name="Colorful List Accent 1" w:uiPriority="72"/>
+    <w:lsdException w:name="Colorful Grid Accent 1" w:uiPriority="73"/>
+    <w:lsdException w:name="Light Shading Accent 2" w:uiPriority="60"/>
+    <w:lsdException w:name="Light List Accent 2" w:uiPriority="61"/>
+    <w:lsdException w:name="Light Grid Accent 2" w:uiPriority="62"/>
+    <w:lsdException w:name="Medium Shading 1 Accent 2" w:uiPriority="63"/>
+    <w:lsdException w:name="Medium Shading 2 Accent 2" w:uiPriority="64"/>
+    <w:lsdException w:name="Medium List 1 Accent 2" w:uiPriority="65"/>
+    <w:lsdException w:name="Medium List 2 Accent 2" w:uiPriority="66"/>
+    <w:lsdException w:name="Medium Grid 1 Accent 2" w:uiPriority="67"/>
+    <w:lsdException w:name="Medium Grid 2 Accent 2" w:uiPriority="68"/>
+    <w:lsdException w:name="Medium Grid 3 Accent 2" w:uiPriority="69"/>
+    <w:lsdException w:name="Dark List Accent 2" w:uiPriority="70"/>
+    <w:lsdException w:name="Colorful Shading Accent 2" w:uiPriority="71"/>
+    <w:lsdException w:name="Colorful List Accent 2" w:uiPriority="72"/>
+    <w:lsdException w:name="Colorful Grid Accent 2" w:uiPriority="73"/>
+    <w:lsdException w:name="Light Shading Accent 3" w:uiPriority="60"/>
+    <w:lsdException w:name="Light List Accent 3" w:uiPriority="61"/>
+    <w:lsdException w:name="Light Grid Accent 3" w:uiPriority="62"/>
+    <w:lsdException w:name="Medium Shading 1 Accent 3" w:uiPriority="63"/>
+    <w:lsdException w:name="Medium Shading 2 Accent 3" w:uiPriority="64"/>
+    <w:lsdException w:name="Medium List 1 Accent 3" w:uiPriority="65"/>
+    <w:lsdException w:name="Medium List 2 Accent 3" w:uiPriority="66"/>
+    <w:lsdException w:name="Medium Grid 1 Accent 3" w:uiPriority="67"/>
+    <w:lsdException w:name="Medium Grid 2 Accent 3" w:uiPriority="68"/>
+    <w:lsdException w:name="Medium Grid 3 Accent 3" w:uiPriority="69"/>
+    <w:lsdException w:name="Dark List Accent 3" w:uiPriority="70"/>
+    <w:lsdException w:name="Colorful Shading Accent 3" w:uiPriority="71"/>
+    <w:lsdException w:name="Colorful List Accent 3" w:uiPriority="72"/>
+    <w:lsdException w:name="Colorful Grid Accent 3" w:uiPriority="73"/>
+    <w:lsdException w:name="Light Shading Accent 4" w:uiPriority="60"/>
+    <w:lsdException w:name="Light List Accent 4" w:uiPriority="61"/>
+    <w:lsdException w:name="Light Grid Accent 4" w:uiPriority="62"/>
+    <w:lsdException w:name="Medium Shading 1 Accent 4" w:uiPriority="63"/>
+    <w:lsdException w:name="Medium Shading 2 Accent 4" w:uiPriority="64"/>
+    <w:lsdException w:name="Medium List 1 Accent 4" w:uiPriority="65"/>
+    <w:lsdException w:name="Medium List 2 Accent 4" w:uiPriority="66"/>
+    <w:lsdException w:name="Medium Grid 1 Accent 4" w:uiPriority="67"/>
+    <w:lsdException w:name="Medium Grid 2 Accent 4" w:uiPriority="68"/>
+    <w:lsdException w:name="Medium Grid 3 Accent 4" w:uiPriority="69"/>
+    <w:lsdException w:name="Dark List Accent 4" w:uiPriority="70"/>
+    <w:lsdException w:name="Colorful Shading Accent 4" w:uiPriority="71"/>
+    <w:lsdException w:name="Colorful List Accent 4" w:uiPriority="72"/>
+    <w:lsdException w:name="Colorful Grid Accent 4" w:uiPriority="73"/>
+    <w:lsdException w:name="Light Shading Accent 5" w:uiPriority="60"/>
+    <w:lsdException w:name="Light List Accent 5" w:uiPriority="61"/>
+    <w:lsdException w:name="Light Grid Accent 5" w:uiPriority="62"/>
+    <w:lsdException w:name="Medium Shading 1 Accent 5" w:uiPriority="63"/>
+    <w:lsdException w:name="Medium Shading 2 Accent 5" w:uiPriority="64"/>
+    <w:lsdException w:name="Medium List 1 Accent 5" w:uiPriority="65"/>
+    <w:lsdException w:name="Medium List 2 Accent 5" w:uiPriority="66"/>
+    <w:lsdException w:name="Medium Grid 1 Accent 5" w:uiPriority="67"/>
+    <w:lsdException w:name="Medium Grid 2 Accent 5" w:uiPriority="68"/>
+    <w:lsdException w:name="Medium Grid 3 Accent 5" w:uiPriority="69"/>
+    <w:lsdException w:name="Dark List Accent 5" w:uiPriority="70"/>
+    <w:lsdException w:name="Colorful Shading Accent 5" w:uiPriority="71"/>
+    <w:lsdException w:name="Colorful List Accent 5" w:uiPriority="72"/>
+    <w:lsdException w:name="Colorful Grid Accent 5" w:uiPriority="73"/>
+    <w:lsdException w:name="Light Shading Accent 6" w:uiPriority="60"/>
+    <w:lsdException w:name="Light List Accent 6" w:uiPriority="61"/>
+    <w:lsdException w:name="Light Grid Accent 6" w:uiPriority="62"/>
+    <w:lsdException w:name="Medium Shading 1 Accent 6" w:uiPriority="63"/>
+    <w:lsdException w:name="Medium Shading 2 Accent 6" w:uiPriority="64"/>
+    <w:lsdException w:name="Medium List 1 Accent 6" w:uiPriority="65"/>
+    <w:lsdException w:name="Medium List 2 Accent 6" w:uiPriority="66"/>
+    <w:lsdException w:name="Medium Grid 1 Accent 6" w:uiPriority="67"/>
+    <w:lsdException w:name="Medium Grid 2 Accent 6" w:uiPriority="68"/>
+    <w:lsdException w:name="Medium Grid 3 Accent 6" w:uiPriority="69"/>
+    <w:lsdException w:name="Dark List Accent 6" w:uiPriority="70"/>
+    <w:lsdException w:name="Colorful Shading Accent 6" w:uiPriority="71"/>
+    <w:lsdException w:name="Colorful List Accent 6" w:uiPriority="72"/>
+    <w:lsdException w:name="Colorful Grid Accent 6" w:uiPriority="73"/>
+    <w:lsdException w:name="Subtle Emphasis" w:uiPriority="19" w:qFormat="1"/>
+    <w:lsdException w:name="Intense Emphasis" w:uiPriority="21" w:qFormat="1"/>
+    <w:lsdException w:name="Subtle Reference" w:uiPriority="31" w:qFormat="1"/>
+    <w:lsdException w:name="Intense Reference" w:uiPriority="32" w:qFormat="1"/>
+    <w:lsdException w:name="Book Title" w:uiPriority="33" w:qFormat="1"/>
+    <w:lsdException w:name="Bibliography" w:semiHidden="1" w:uiPriority="37" w:unhideWhenUsed="1"/>
+    <w:lsdException w:name="TOC Heading" w:semiHidden="1" w:uiPriority="39" w:unhideWhenUsed="1" w:qFormat="1"/>
+    <w:lsdException w:name="Plain Table 1" w:uiPriority="41"/>
+    <w:lsdException w:name="Plain Table 2" w:uiPriority="42"/>
+    <w:lsdException w:name="Plain Table 3" w:uiPriority="43"/>
+    <w:lsdException w:name="Plain Table 4" w:uiPriority="44"/>
+    <w:lsdException w:name="Plain Table 5" w:uiPriority="45"/>
+    <w:lsdException w:name="Grid Table Light" w:uiPriority="40"/>
+    <w:lsdException w:name="Grid Table 1 Light" w:uiPriority="46"/>
+    <w:lsdException w:name="Grid Table 2" w:uiPriority="47"/>
+    <w:lsdException w:name="Grid Table 3" w:uiPriority="48"/>
+    <w:lsdException w:name="Grid Table 4" w:uiPriority="49"/>
+    <w:lsdException w:name="Grid Table 5 Dark" w:uiPriority="50"/>
+    <w:lsdException w:name="Grid Table 6 Colorful" w:uiPriority="51"/>
+    <w:lsdException w:name="Grid Table 7 Colorful" w:uiPriority="52"/>
+    <w:lsdException w:name="Grid Table 1 Light Accent 1" w:uiPriority="46"/>
+    <w:lsdException w:name="Grid Table 2 Accent 1" w:uiPriority="47"/>
+    <w:lsdException w:name="Grid Table 3 Accent 1" w:uiPriority="48"/>
+    <w:lsdException w:name="Grid Table 4 Accent 1" w:uiPriority="49"/>
+    <w:lsdException w:name="Grid Table 5 Dark Accent 1" w:uiPriority="50"/>
+    <w:lsdException w:name="Grid Table 6 Colorful Accent 1" w:uiPriority="51"/>
+    <w:lsdException w:name="Grid Table 7 Colorful Accent 1" w:uiPriority="52"/>
+    <w:lsdException w:name="Grid Table 1 Light Accent 2" w:uiPriority="46"/>
+    <w:lsdException w:name="Grid Table 2 Accent 2" w:uiPriority="47"/>
+    <w:lsdException w:name="Grid Table 3 Accent 2" w:uiPriority="48"/>
+    <w:lsdException w:name="Grid Table 4 Accent 2" w:uiPriority="49"/>
+    <w:lsdException w:name="Grid Table 5 Dark Accent 2" w:uiPriority="50"/>
+    <w:lsdException w:name="Grid Table 6 Colorful Accent 2" w:uiPriority="51"/>
+    <w:lsdException w:name="Grid Table 7 Colorful Accent 2" w:uiPriority="52"/>
+    <w:lsdException w:name="Grid Table 1 Light Accent 3" w:uiPriority="46"/>
+    <w:lsdException w:name="Grid Table 2 Accent 3" w:uiPriority="47"/>
+    <w:lsdException w:name="Grid Table 3 Accent 3" w:uiPriority="48"/>
+    <w:lsdException w:name="Grid Table 4 Accent 3" w:uiPriority="49"/>
+    <w:lsdException w:name="Grid Table 5 Dark Accent 3" w:uiPriority="50"/>
+    <w:lsdException w:name="Grid Table 6 Colorful Accent 3" w:uiPriority="51"/>
+    <w:lsdException w:name="Grid Table 7 Colorful Accent 3" w:uiPriority="52"/>
+    <w:lsdException w:name="Grid Table 1 Light Accent 4" w:uiPriority="46"/>
+    <w:lsdException w:name="Grid Table 2 Accent 4" w:uiPriority="47"/>
+    <w:lsdException w:name="Grid Table 3 Accent 4" w:uiPriority="48"/>
+    <w:lsdException w:name="Grid Table 4 Accent 4" w:uiPriority="49"/>
+    <w:lsdException w:name="Grid Table 5 Dark Accent 4" w:uiPriority="50"/>
+    <w:lsdException w:name="Grid Table 6 Colorful Accent 4" w:uiPriority="51"/>
+    <w:lsdException w:name="Grid Table 7 Colorful Accent 4" w:uiPriority="52"/>
+    <w:lsdException w:name="Grid Table 1 Light Accent 5" w:uiPriority="46"/>
+    <w:lsdException w:name="Grid Table 2 Accent 5" w:uiPriority="47"/>
+    <w:lsdException w:name="Grid Table 3 Accent 5" w:uiPriority="48"/>
+    <w:lsdException w:name="Grid Table 4 Accent 5" w:uiPriority="49"/>
+    <w:lsdException w:name="Grid Table 5 Dark Accent 5" w:uiPriority="50"/>
+    <w:lsdException w:name="Grid Table 6 Colorful Accent 5" w:uiPriority="51"/>
+    <w:lsdException w:name="Grid Table 7 Colorful Accent 5" w:uiPriority="52"/>
+    <w:lsdException w:name="Grid Table 1 Light Accent 6" w:uiPriority="46"/>
+    <w:lsdException w:name="Grid Table 2 Accent 6" w:uiPriority="47"/>
+    <w:lsdException w:name="Grid Table 3 Accent 6" w:uiPriority="48"/>
+    <w:lsdException w:name="Grid Table 4 Accent 6" w:uiPriority="49"/>
+    <w:lsdException w:name="Grid Table 5 Dark Accent 6" w:uiPriority="50"/>
+    <w:lsdException w:name="Grid Table 6 Colorful Accent 6" w:uiPriority="51"/>
+    <w:lsdException w:name="Grid Table 7 Colorful Accent 6" w:uiPriority="52"/>
+    <w:lsdException w:name="List Table 1 Light" w:uiPriority="46"/>
+    <w:lsdException w:name="List Table 2" w:uiPriority="47"/>
+    <w:lsdException w:name="List Table 3" w:uiPriority="48"/>
+    <w:lsdException w:name="List Table 4" w:uiPriority="49"/>
+    <w:lsdException w:name="List Table 5 Dark" w:uiPriority="50"/>
+    <w:lsdException w:name="List Table 6 Colorful" w:uiPriority="51"/>
+    <w:lsdException w:name="List Table 7 Colorful" w:uiPriority="52"/>
+    <w:lsdException w:name="List Table 1 Light Accent 1" w:uiPriority="46"/>
+    <w:lsdException w:name="List Table 2 Accent 1" w:uiPriority="47"/>
+    <w:lsdException w:name="List Table 3 Accent 1" w:uiPriority="48"/>
+    <w:lsdException w:name="List Table 4 Accent 1" w:uiPriority="49"/>
+    <w:lsdException w:name="List Table 5 Dark Accent 1" w:uiPriority="50"/>
+    <w:lsdException w:name="List Table 6 Colorful Accent 1" w:uiPriority="51"/>
+    <w:lsdException w:name="List Table 7 Colorful Accent 1" w:uiPriority="52"/>
+    <w:lsdException w:name="List Table 1 Light Accent 2" w:uiPriority="46"/>
+    <w:lsdException w:name="List Table 2 Accent 2" w:uiPriority="47"/>
+    <w:lsdException w:name="List Table 3 Accent 2" w:uiPriority="48"/>
+    <w:lsdException w:name="List Table 4 Accent 2" w:uiPriority="49"/>
+    <w:lsdException w:name="List Table 5 Dark Accent 2" w:uiPriority="50"/>
+    <w:lsdException w:name="List Table 6 Colorful Accent 2" w:uiPriority="51"/>
+    <w:lsdException w:name="List Table 7 Colorful Accent 2" w:uiPriority="52"/>
+    <w:lsdException w:name="List Table 1 Light Accent 3" w:uiPriority="46"/>
+    <w:lsdException w:name="List Table 2 Accent 3" w:uiPriority="47"/>
+    <w:lsdException w:name="List Table 3 Accent 3" w:uiPriority="48"/>
+    <w:lsdException w:name="List Table 4 Accent 3" w:uiPriority="49"/>
+    <w:lsdException w:name="List Table 5 Dark Accent 3" w:uiPriority="50"/>
+    <w:lsdException w:name="List Table 6 Colorful Accent 3" w:uiPriority="51"/>
+    <w:lsdException w:name="List Table 7 Colorful Accent 3" w:uiPriority="52"/>
+    <w:lsdException w:name="List Table 1 Light Accent 4" w:uiPriority="46"/>
+    <w:lsdException w:name="List Table 2 Accent 4" w:uiPriority="47"/>
+    <w:lsdException w:name="List Table 3 Accent 4" w:uiPriority="48"/>
+    <w:lsdException w:name="List Table 4 Accent 4" w:uiPriority="49"/>
+    <w:lsdException w:name="List Table 5 Dark Accent 4" w:uiPriority="50"/>
+    <w:lsdException w:name="List Table 6 Colorful Accent 4" w:uiPriority="51"/>
+    <w:lsdException w:name="List Table 7 Colorful Accent 4" w:uiPriority="52"/>
+    <w:lsdException w:name="List Table 1 Light Accent 5" w:uiPriority="46"/>
+    <w:lsdException w:name="List Table 2 Accent 5" w:uiPriority="47"/>
+    <w:lsdException w:name="List Table 3 Accent 5" w:uiPriority="48"/>
+    <w:lsdException w:name="List Table 4 Accent 5" w:uiPriority="49"/>
+    <w:lsdException w:name="List Table 5 Dark Accent 5" w:uiPriority="50"/>
+    <w:lsdException w:name="List Table 6 Colorful Accent 5" w:uiPriority="51"/>
+    <w:lsdException w:name="List Table 7 Colorful Accent 5" w:uiPriority="52"/>
+    <w:lsdException w:name="List Table 1 Light Accent 6" w:uiPriority="46"/>
+    <w:lsdException w:name="List Table 2 Accent 6" w:uiPriority="47"/>
+    <w:lsdException w:name="List Table 3 Accent 6" w:uiPriority="48"/>
+    <w:lsdException w:name="List Table 4 Accent 6" w:uiPriority="49"/>
+    <w:lsdException w:name="List Table 5 Dark Accent 6" w:uiPriority="50"/>
+    <w:lsdException w:name="List Table 6 Colorful Accent 6" w:uiPriority="51"/>
+    <w:lsdException w:name="List Table 7 Colorful Accent 6" w:uiPriority="52"/>
   </w:latentStyles>
   <w:style w:type="paragraph" w:default="1" w:styleId="Normal">
     <w:name w:val="Normal"/>
     <w:qFormat/>
     <w:rsid w:val="002B1BFB"/>
   </w:style>
-  <w:style w:type="character" w:default="1" w:styleId="Fuentedeprrafopredeter">
+  <w:style w:type="character" w:default="1" w:styleId="DefaultParagraphFont">
     <w:name w:val="Default Paragraph Font"/>
     <w:uiPriority w:val="1"/>
     <w:semiHidden/>
     <w:unhideWhenUsed/>
   </w:style>
-  <w:style w:type="table" w:default="1" w:styleId="Tablanormal">
-    <w:name w:val="Normal Table"/>
-    <w:uiPriority w:val="99"/>
-    <w:semiHidden/>
-    <w:unhideWhenUsed/>
-    <w:qFormat/>
-    <w:tblPr>
-      <w:tblInd w:w="0" w:type="dxa"/>
-      <w:tblCellMar>
-        <w:top w:w="0" w:type="dxa"/>
-        <w:left w:w="108" w:type="dxa"/>
-        <w:bottom w:w="0" w:type="dxa"/>
-        <w:right w:w="108" w:type="dxa"/>
-      </w:tblCellMar>
-    </w:tblPr>
-  </w:style>
-  <w:style w:type="numbering" w:default="1" w:styleId="Sinlista">
-    <w:name w:val="No List"/>
-    <w:uiPriority w:val="99"/>
-    <w:semiHidden/>
-    <w:unhideWhenUsed/>
-  </w:style>
-  <w:style w:type="paragraph" w:styleId="Prrafodelista">
-    <w:name w:val="List Paragraph"/>
-    <w:basedOn w:val="Normal"/>
-    <w:uiPriority w:val="34"/>
-    <w:qFormat/>
-    <w:rsid w:val="00735DBB"/>
-    <w:pPr>
-      <w:ind w:left="720"/>
-      <w:contextualSpacing/>
-    </w:pPr>
-  </w:style>
-  <w:style w:type="paragraph" w:styleId="Sinespaciado">
-    <w:name w:val="No Spacing"/>
-    <w:uiPriority w:val="1"/>
-    <w:qFormat/>
-    <w:rsid w:val="005A263F"/>
-    <w:pPr>
-      <w:spacing w:after="0" w:line="240" w:lineRule="auto"/>
-    </w:pPr>
-  </w:style>
-  <w:style w:type="paragraph" w:styleId="Textodeglobo">
-    <w:name w:val="Balloon Text"/>
-    <w:basedOn w:val="Normal"/>
-    <w:link w:val="TextodegloboCar"/>
-    <w:uiPriority w:val="99"/>
-    <w:semiHidden/>
-    <w:unhideWhenUsed/>
-    <w:rsid w:val="00434E1A"/>
-    <w:pPr>
-      <w:spacing w:after="0" w:line="240" w:lineRule="auto"/>
-    </w:pPr>
-    <w:rPr>
-      <w:rFonts w:ascii="Tahoma" w:hAnsi="Tahoma" w:cs="Tahoma"/>
-      <w:sz w:val="16"/>
-      <w:szCs w:val="16"/>
-    </w:rPr>
-  </w:style>
-  <w:style w:type="character" w:customStyle="1" w:styleId="TextodegloboCar">
-    <w:name w:val="Texto de globo Car"/>
-    <w:basedOn w:val="Fuentedeprrafopredeter"/>
-    <w:link w:val="Textodeglobo"/>
-    <w:uiPriority w:val="99"/>
-    <w:semiHidden/>
-    <w:rsid w:val="00434E1A"/>
-    <w:rPr>
-      <w:rFonts w:ascii="Tahoma" w:hAnsi="Tahoma" w:cs="Tahoma"/>
-      <w:sz w:val="16"/>
-      <w:szCs w:val="16"/>
-    </w:rPr>
-  </w:style>
-</w:styles>
-</file>
-
-<file path=word/stylesWithEffects.xml><?xml version="1.0" encoding="utf-8"?>
-<w:styles xmlns:wpc="http://schemas.microsoft.com/office/word/2010/wordprocessingCanvas" xmlns:mc="http://schemas.openxmlformats.org/markup-compatibility/2006" xmlns:o="urn:schemas-microsoft-com:office:office" xmlns:r="http://schemas.openxmlformats.org/officeDocument/2006/relationships" xmlns:m="http://schemas.openxmlformats.org/officeDocument/2006/math" xmlns:v="urn:schemas-microsoft-com:vml" xmlns:wp14="http://schemas.microsoft.com/office/word/2010/wordprocessingDrawing" xmlns:wp="http://schemas.openxmlformats.org/drawingml/2006/wordprocessingDrawing" xmlns:w10="urn:schemas-microsoft-com:office:word" xmlns:w="http://schemas.openxmlformats.org/wordprocessingml/2006/main" xmlns:w14="http://schemas.microsoft.com/office/word/2010/wordml" xmlns:wpg="http://schemas.microsoft.com/office/word/2010/wordprocessingGroup" xmlns:wpi="http://schemas.microsoft.com/office/word/2010/wordprocessingInk" xmlns:wne="http://schemas.microsoft.com/office/word/2006/wordml" xmlns:wps="http://schemas.microsoft.com/office/word/2010/wordprocessingShape" mc:Ignorable="w14 wp14">
-  <w:docDefaults>
-    <w:rPrDefault>
-      <w:rPr>
-        <w:rFonts w:asciiTheme="minorHAnsi" w:eastAsiaTheme="minorEastAsia" w:hAnsiTheme="minorHAnsi" w:cstheme="minorBidi"/>
-        <w:sz w:val="22"/>
-        <w:szCs w:val="22"/>
-        <w:lang w:val="es-ES" w:eastAsia="es-ES" w:bidi="ar-SA"/>
-      </w:rPr>
-    </w:rPrDefault>
-    <w:pPrDefault>
-      <w:pPr>
-        <w:spacing w:after="200" w:line="276" w:lineRule="auto"/>
-      </w:pPr>
-    </w:pPrDefault>
-  </w:docDefaults>
-  <w:latentStyles w:defLockedState="0" w:defUIPriority="99" w:defSemiHidden="1" w:defUnhideWhenUsed="1" w:defQFormat="0" w:count="267">
-    <w:lsdException w:name="Normal" w:semiHidden="0" w:uiPriority="0" w:unhideWhenUsed="0" w:qFormat="1"/>
-    <w:lsdException w:name="heading 1" w:semiHidden="0" w:uiPriority="9" w:unhideWhenUsed="0" w:qFormat="1"/>
-    <w:lsdException w:name="heading 2" w:uiPriority="9" w:qFormat="1"/>
-    <w:lsdException w:name="heading 3" w:uiPriority="9" w:qFormat="1"/>
-    <w:lsdException w:name="heading 4" w:uiPriority="9" w:qFormat="1"/>
-    <w:lsdException w:name="heading 5" w:uiPriority="9" w:qFormat="1"/>
-    <w:lsdException w:name="heading 6" w:uiPriority="9" w:qFormat="1"/>
-    <w:lsdException w:name="heading 7" w:uiPriority="9" w:qFormat="1"/>
-    <w:lsdException w:name="heading 8" w:uiPriority="9" w:qFormat="1"/>
-    <w:lsdException w:name="heading 9" w:uiPriority="9" w:qFormat="1"/>
-    <w:lsdException w:name="toc 1" w:uiPriority="39"/>
-    <w:lsdException w:name="toc 2" w:uiPriority="39"/>
-    <w:lsdException w:name="toc 3" w:uiPriority="39"/>
-    <w:lsdException w:name="toc 4" w:uiPriority="39"/>
-    <w:lsdException w:name="toc 5" w:uiPriority="39"/>
-    <w:lsdException w:name="toc 6" w:uiPriority="39"/>
-    <w:lsdException w:name="toc 7" w:uiPriority="39"/>
-    <w:lsdException w:name="toc 8" w:uiPriority="39"/>
-    <w:lsdException w:name="toc 9" w:uiPriority="39"/>
-    <w:lsdException w:name="caption" w:uiPriority="35" w:qFormat="1"/>
-    <w:lsdException w:name="Title" w:semiHidden="0" w:uiPriority="10" w:unhideWhenUsed="0" w:qFormat="1"/>
-    <w:lsdException w:name="Default Paragraph Font" w:uiPriority="1"/>
-    <w:lsdException w:name="Subtitle" w:semiHidden="0" w:uiPriority="11" w:unhideWhenUsed="0" w:qFormat="1"/>
-    <w:lsdException w:name="Strong" w:semiHidden="0" w:uiPriority="22" w:unhideWhenUsed="0" w:qFormat="1"/>
-    <w:lsdException w:name="Emphasis" w:semiHidden="0" w:uiPriority="20" w:unhideWhenUsed="0" w:qFormat="1"/>
-    <w:lsdException w:name="Table Grid" w:semiHidden="0" w:uiPriority="59" w:unhideWhenUsed="0"/>
-    <w:lsdException w:name="Placeholder Text" w:unhideWhenUsed="0"/>
-    <w:lsdException w:name="No Spacing" w:semiHidden="0" w:uiPriority="1" w:unhideWhenUsed="0" w:qFormat="1"/>
-    <w:lsdException w:name="Light Shading" w:semiHidden="0" w:uiPriority="60" w:unhideWhenUsed="0"/>
-    <w:lsdException w:name="Light List" w:semiHidden="0" w:uiPriority="61" w:unhideWhenUsed="0"/>
-    <w:lsdException w:name="Light Grid" w:semiHidden="0" w:uiPriority="62" w:unhideWhenUsed="0"/>
-    <w:lsdException w:name="Medium Shading 1" w:semiHidden="0" w:uiPriority="63" w:unhideWhenUsed="0"/>
-    <w:lsdException w:name="Medium Shading 2" w:semiHidden="0" w:uiPriority="64" w:unhideWhenUsed="0"/>
-    <w:lsdException w:name="Medium List 1" w:semiHidden="0" w:uiPriority="65" w:unhideWhenUsed="0"/>
-    <w:lsdException w:name="Medium List 2" w:semiHidden="0" w:uiPriority="66" w:unhideWhenUsed="0"/>
-    <w:lsdException w:name="Medium Grid 1" w:semiHidden="0" w:uiPriority="67" w:unhideWhenUsed="0"/>
-    <w:lsdException w:name="Medium Grid 2" w:semiHidden="0" w:uiPriority="68" w:unhideWhenUsed="0"/>
-    <w:lsdException w:name="Medium Grid 3" w:semiHidden="0" w:uiPriority="69" w:unhideWhenUsed="0"/>
-    <w:lsdException w:name="Dark List" w:semiHidden="0" w:uiPriority="70" w:unhideWhenUsed="0"/>
-    <w:lsdException w:name="Colorful Shading" w:semiHidden="0" w:uiPriority="71" w:unhideWhenUsed="0"/>
-    <w:lsdException w:name="Colorful List" w:semiHidden="0" w:uiPriority="72" w:unhideWhenUsed="0"/>
-    <w:lsdException w:name="Colorful Grid" w:semiHidden="0" w:uiPriority="73" w:unhideWhenUsed="0"/>
-    <w:lsdException w:name="Light Shading Accent 1" w:semiHidden="0" w:uiPriority="60" w:unhideWhenUsed="0"/>
-    <w:lsdException w:name="Light List Accent 1" w:semiHidden="0" w:uiPriority="61" w:unhideWhenUsed="0"/>
-    <w:lsdException w:name="Light Grid Accent 1" w:semiHidden="0" w:uiPriority="62" w:unhideWhenUsed="0"/>
-    <w:lsdException w:name="Medium Shading 1 Accent 1" w:semiHidden="0" w:uiPriority="63" w:unhideWhenUsed="0"/>
-    <w:lsdException w:name="Medium Shading 2 Accent 1" w:semiHidden="0" w:uiPriority="64" w:unhideWhenUsed="0"/>
-    <w:lsdException w:name="Medium List 1 Accent 1" w:semiHidden="0" w:uiPriority="65" w:unhideWhenUsed="0"/>
-    <w:lsdException w:name="Revision" w:unhideWhenUsed="0"/>
-    <w:lsdException w:name="List Paragraph" w:semiHidden="0" w:uiPriority="34" w:unhideWhenUsed="0" w:qFormat="1"/>
-    <w:lsdException w:name="Quote" w:semiHidden="0" w:uiPriority="29" w:unhideWhenUsed="0" w:qFormat="1"/>
-    <w:lsdException w:name="Intense Quote" w:semiHidden="0" w:uiPriority="30" w:unhideWhenUsed="0" w:qFormat="1"/>
-    <w:lsdException w:name="Medium List 2 Accent 1" w:semiHidden="0" w:uiPriority="66" w:unhideWhenUsed="0"/>
-    <w:lsdException w:name="Medium Grid 1 Accent 1" w:semiHidden="0" w:uiPriority="67" w:unhideWhenUsed="0"/>
-    <w:lsdException w:name="Medium Grid 2 Accent 1" w:semiHidden="0" w:uiPriority="68" w:unhideWhenUsed="0"/>
-    <w:lsdException w:name="Medium Grid 3 Accent 1" w:semiHidden="0" w:uiPriority="69" w:unhideWhenUsed="0"/>
-    <w:lsdException w:name="Dark List Accent 1" w:semiHidden="0" w:uiPriority="70" w:unhideWhenUsed="0"/>
-    <w:lsdException w:name="Colorful Shading Accent 1" w:semiHidden="0" w:uiPriority="71" w:unhideWhenUsed="0"/>
-    <w:lsdException w:name="Colorful List Accent 1" w:semiHidden="0" w:uiPriority="72" w:unhideWhenUsed="0"/>
-    <w:lsdException w:name="Colorful Grid Accent 1" w:semiHidden="0" w:uiPriority="73" w:unhideWhenUsed="0"/>
-    <w:lsdException w:name="Light Shading Accent 2" w:semiHidden="0" w:uiPriority="60" w:unhideWhenUsed="0"/>
-    <w:lsdException w:name="Light List Accent 2" w:semiHidden="0" w:uiPriority="61" w:unhideWhenUsed="0"/>
-    <w:lsdException w:name="Light Grid Accent 2" w:semiHidden="0" w:uiPriority="62" w:unhideWhenUsed="0"/>
-    <w:lsdException w:name="Medium Shading 1 Accent 2" w:semiHidden="0" w:uiPriority="63" w:unhideWhenUsed="0"/>
-    <w:lsdException w:name="Medium Shading 2 Accent 2" w:semiHidden="0" w:uiPriority="64" w:unhideWhenUsed="0"/>
-    <w:lsdException w:name="Medium List 1 Accent 2" w:semiHidden="0" w:uiPriority="65" w:unhideWhenUsed="0"/>
-    <w:lsdException w:name="Medium List 2 Accent 2" w:semiHidden="0" w:uiPriority="66" w:unhideWhenUsed="0"/>
-    <w:lsdException w:name="Medium Grid 1 Accent 2" w:semiHidden="0" w:uiPriority="67" w:unhideWhenUsed="0"/>
-    <w:lsdException w:name="Medium Grid 2 Accent 2" w:semiHidden="0" w:uiPriority="68" w:unhideWhenUsed="0"/>
-    <w:lsdException w:name="Medium Grid 3 Accent 2" w:semiHidden="0" w:uiPriority="69" w:unhideWhenUsed="0"/>
-    <w:lsdException w:name="Dark List Accent 2" w:semiHidden="0" w:uiPriority="70" w:unhideWhenUsed="0"/>
-    <w:lsdException w:name="Colorful Shading Accent 2" w:semiHidden="0" w:uiPriority="71" w:unhideWhenUsed="0"/>
-    <w:lsdException w:name="Colorful List Accent 2" w:semiHidden="0" w:uiPriority="72" w:unhideWhenUsed="0"/>
-    <w:lsdException w:name="Colorful Grid Accent 2" w:semiHidden="0" w:uiPriority="73" w:unhideWhenUsed="0"/>
-    <w:lsdException w:name="Light Shading Accent 3" w:semiHidden="0" w:uiPriority="60" w:unhideWhenUsed="0"/>
-    <w:lsdException w:name="Light List Accent 3" w:semiHidden="0" w:uiPriority="61" w:unhideWhenUsed="0"/>
-    <w:lsdException w:name="Light Grid Accent 3" w:semiHidden="0" w:uiPriority="62" w:unhideWhenUsed="0"/>
-    <w:lsdException w:name="Medium Shading 1 Accent 3" w:semiHidden="0" w:uiPriority="63" w:unhideWhenUsed="0"/>
-    <w:lsdException w:name="Medium Shading 2 Accent 3" w:semiHidden="0" w:uiPriority="64" w:unhideWhenUsed="0"/>
-    <w:lsdException w:name="Medium List 1 Accent 3" w:semiHidden="0" w:uiPriority="65" w:unhideWhenUsed="0"/>
-    <w:lsdException w:name="Medium List 2 Accent 3" w:semiHidden="0" w:uiPriority="66" w:unhideWhenUsed="0"/>
-    <w:lsdException w:name="Medium Grid 1 Accent 3" w:semiHidden="0" w:uiPriority="67" w:unhideWhenUsed="0"/>
-    <w:lsdException w:name="Medium Grid 2 Accent 3" w:semiHidden="0" w:uiPriority="68" w:unhideWhenUsed="0"/>
-    <w:lsdException w:name="Medium Grid 3 Accent 3" w:semiHidden="0" w:uiPriority="69" w:unhideWhenUsed="0"/>
-    <w:lsdException w:name="Dark List Accent 3" w:semiHidden="0" w:uiPriority="70" w:unhideWhenUsed="0"/>
-    <w:lsdException w:name="Colorful Shading Accent 3" w:semiHidden="0" w:uiPriority="71" w:unhideWhenUsed="0"/>
-    <w:lsdException w:name="Colorful List Accent 3" w:semiHidden="0" w:uiPriority="72" w:unhideWhenUsed="0"/>
-    <w:lsdException w:name="Colorful Grid Accent 3" w:semiHidden="0" w:uiPriority="73" w:unhideWhenUsed="0"/>
-    <w:lsdException w:name="Light Shading Accent 4" w:semiHidden="0" w:uiPriority="60" w:unhideWhenUsed="0"/>
-    <w:lsdException w:name="Light List Accent 4" w:semiHidden="0" w:uiPriority="61" w:unhideWhenUsed="0"/>
-    <w:lsdException w:name="Light Grid Accent 4" w:semiHidden="0" w:uiPriority="62" w:unhideWhenUsed="0"/>
-    <w:lsdException w:name="Medium Shading 1 Accent 4" w:semiHidden="0" w:uiPriority="63" w:unhideWhenUsed="0"/>
-    <w:lsdException w:name="Medium Shading 2 Accent 4" w:semiHidden="0" w:uiPriority="64" w:unhideWhenUsed="0"/>
-    <w:lsdException w:name="Medium List 1 Accent 4" w:semiHidden="0" w:uiPriority="65" w:unhideWhenUsed="0"/>
-    <w:lsdException w:name="Medium List 2 Accent 4" w:semiHidden="0" w:uiPriority="66" w:unhideWhenUsed="0"/>
-    <w:lsdException w:name="Medium Grid 1 Accent 4" w:semiHidden="0" w:uiPriority="67" w:unhideWhenUsed="0"/>
-    <w:lsdException w:name="Medium Grid 2 Accent 4" w:semiHidden="0" w:uiPriority="68" w:unhideWhenUsed="0"/>
-    <w:lsdException w:name="Medium Grid 3 Accent 4" w:semiHidden="0" w:uiPriority="69" w:unhideWhenUsed="0"/>
-    <w:lsdException w:name="Dark List Accent 4" w:semiHidden="0" w:uiPriority="70" w:unhideWhenUsed="0"/>
-    <w:lsdException w:name="Colorful Shading Accent 4" w:semiHidden="0" w:uiPriority="71" w:unhideWhenUsed="0"/>
-    <w:lsdException w:name="Colorful List Accent 4" w:semiHidden="0" w:uiPriority="72" w:unhideWhenUsed="0"/>
-    <w:lsdException w:name="Colorful Grid Accent 4" w:semiHidden="0" w:uiPriority="73" w:unhideWhenUsed="0"/>
-    <w:lsdException w:name="Light Shading Accent 5" w:semiHidden="0" w:uiPriority="60" w:unhideWhenUsed="0"/>
-    <w:lsdException w:name="Light List Accent 5" w:semiHidden="0" w:uiPriority="61" w:unhideWhenUsed="0"/>
-    <w:lsdException w:name="Light Grid Accent 5" w:semiHidden="0" w:uiPriority="62" w:unhideWhenUsed="0"/>
-    <w:lsdException w:name="Medium Shading 1 Accent 5" w:semiHidden="0" w:uiPriority="63" w:unhideWhenUsed="0"/>
-    <w:lsdException w:name="Medium Shading 2 Accent 5" w:semiHidden="0" w:uiPriority="64" w:unhideWhenUsed="0"/>
-    <w:lsdException w:name="Medium List 1 Accent 5" w:semiHidden="0" w:uiPriority="65" w:unhideWhenUsed="0"/>
-    <w:lsdException w:name="Medium List 2 Accent 5" w:semiHidden="0" w:uiPriority="66" w:unhideWhenUsed="0"/>
-    <w:lsdException w:name="Medium Grid 1 Accent 5" w:semiHidden="0" w:uiPriority="67" w:unhideWhenUsed="0"/>
-    <w:lsdException w:name="Medium Grid 2 Accent 5" w:semiHidden="0" w:uiPriority="68" w:unhideWhenUsed="0"/>
-    <w:lsdException w:name="Medium Grid 3 Accent 5" w:semiHidden="0" w:uiPriority="69" w:unhideWhenUsed="0"/>
-    <w:lsdException w:name="Dark List Accent 5" w:semiHidden="0" w:uiPriority="70" w:unhideWhenUsed="0"/>
-    <w:lsdException w:name="Colorful Shading Accent 5" w:semiHidden="0" w:uiPriority="71" w:unhideWhenUsed="0"/>
-    <w:lsdException w:name="Colorful List Accent 5" w:semiHidden="0" w:uiPriority="72" w:unhideWhenUsed="0"/>
-    <w:lsdException w:name="Colorful Grid Accent 5" w:semiHidden="0" w:uiPriority="73" w:unhideWhenUsed="0"/>
-    <w:lsdException w:name="Light Shading Accent 6" w:semiHidden="0" w:uiPriority="60" w:unhideWhenUsed="0"/>
-    <w:lsdException w:name="Light List Accent 6" w:semiHidden="0" w:uiPriority="61" w:unhideWhenUsed="0"/>
-    <w:lsdException w:name="Light Grid Accent 6" w:semiHidden="0" w:uiPriority="62" w:unhideWhenUsed="0"/>
-    <w:lsdException w:name="Medium Shading 1 Accent 6" w:semiHidden="0" w:uiPriority="63" w:unhideWhenUsed="0"/>
-    <w:lsdException w:name="Medium Shading 2 Accent 6" w:semiHidden="0" w:uiPriority="64" w:unhideWhenUsed="0"/>
-    <w:lsdException w:name="Medium List 1 Accent 6" w:semiHidden="0" w:uiPriority="65" w:unhideWhenUsed="0"/>
-    <w:lsdException w:name="Medium List 2 Accent 6" w:semiHidden="0" w:uiPriority="66" w:unhideWhenUsed="0"/>
-    <w:lsdException w:name="Medium Grid 1 Accent 6" w:semiHidden="0" w:uiPriority="67" w:unhideWhenUsed="0"/>
-    <w:lsdException w:name="Medium Grid 2 Accent 6" w:semiHidden="0" w:uiPriority="68" w:unhideWhenUsed="0"/>
-    <w:lsdException w:name="Medium Grid 3 Accent 6" w:semiHidden="0" w:uiPriority="69" w:unhideWhenUsed="0"/>
-    <w:lsdException w:name="Dark List Accent 6" w:semiHidden="0" w:uiPriority="70" w:unhideWhenUsed="0"/>
-    <w:lsdException w:name="Colorful Shading Accent 6" w:semiHidden="0" w:uiPriority="71" w:unhideWhenUsed="0"/>
-    <w:lsdException w:name="Colorful List Accent 6" w:semiHidden="0" w:uiPriority="72" w:unhideWhenUsed="0"/>
-    <w:lsdException w:name="Colorful Grid Accent 6" w:semiHidden="0" w:uiPriority="73" w:unhideWhenUsed="0"/>
-    <w:lsdException w:name="Subtle Emphasis" w:semiHidden="0" w:uiPriority="19" w:unhideWhenUsed="0" w:qFormat="1"/>
-    <w:lsdException w:name="Intense Emphasis" w:semiHidden="0" w:uiPriority="21" w:unhideWhenUsed="0" w:qFormat="1"/>
-    <w:lsdException w:name="Subtle Reference" w:semiHidden="0" w:uiPriority="31" w:unhideWhenUsed="0" w:qFormat="1"/>
-    <w:lsdException w:name="Intense Reference" w:semiHidden="0" w:uiPriority="32" w:unhideWhenUsed="0" w:qFormat="1"/>
-    <w:lsdException w:name="Book Title" w:semiHidden="0" w:uiPriority="33" w:unhideWhenUsed="0" w:qFormat="1"/>
-    <w:lsdException w:name="Bibliography" w:uiPriority="37"/>
-    <w:lsdException w:name="TOC Heading" w:uiPriority="39" w:qFormat="1"/>
-  </w:latentStyles>
-  <w:style w:type="paragraph" w:default="1" w:styleId="Normal">
-    <w:name w:val="Normal"/>
-    <w:qFormat/>
-  </w:style>
-  <w:style w:type="character" w:default="1" w:styleId="Fuentedeprrafopredeter">
-    <w:name w:val="Default Paragraph Font"/>
-    <w:uiPriority w:val="1"/>
-    <w:semiHidden/>
-    <w:unhideWhenUsed/>
-  </w:style>
-  <w:style w:type="table" w:default="1" w:styleId="Tablanormal">
+  <w:style w:type="table" w:default="1" w:styleId="TableNormal">
     <w:name w:val="Normal Table"/>
     <w:uiPriority w:val="99"/>
     <w:semiHidden/>
@@ -3282,11 +3355,61 @@
       </w:tblCellMar>
     </w:tblPr>
   </w:style>
-  <w:style w:type="numbering" w:default="1" w:styleId="Sinlista">
+  <w:style w:type="numbering" w:default="1" w:styleId="NoList">
     <w:name w:val="No List"/>
     <w:uiPriority w:val="99"/>
     <w:semiHidden/>
     <w:unhideWhenUsed/>
+  </w:style>
+  <w:style w:type="paragraph" w:styleId="ListParagraph">
+    <w:name w:val="List Paragraph"/>
+    <w:basedOn w:val="Normal"/>
+    <w:uiPriority w:val="34"/>
+    <w:qFormat/>
+    <w:rsid w:val="00735DBB"/>
+    <w:pPr>
+      <w:ind w:left="720"/>
+      <w:contextualSpacing/>
+    </w:pPr>
+  </w:style>
+  <w:style w:type="paragraph" w:styleId="NoSpacing">
+    <w:name w:val="No Spacing"/>
+    <w:uiPriority w:val="1"/>
+    <w:qFormat/>
+    <w:rsid w:val="005A263F"/>
+    <w:pPr>
+      <w:spacing w:after="0" w:line="240" w:lineRule="auto"/>
+    </w:pPr>
+  </w:style>
+  <w:style w:type="paragraph" w:styleId="BalloonText">
+    <w:name w:val="Balloon Text"/>
+    <w:basedOn w:val="Normal"/>
+    <w:link w:val="BalloonTextChar"/>
+    <w:uiPriority w:val="99"/>
+    <w:semiHidden/>
+    <w:unhideWhenUsed/>
+    <w:rsid w:val="00434E1A"/>
+    <w:pPr>
+      <w:spacing w:after="0" w:line="240" w:lineRule="auto"/>
+    </w:pPr>
+    <w:rPr>
+      <w:rFonts w:ascii="Tahoma" w:hAnsi="Tahoma" w:cs="Tahoma"/>
+      <w:sz w:val="16"/>
+      <w:szCs w:val="16"/>
+    </w:rPr>
+  </w:style>
+  <w:style w:type="character" w:customStyle="1" w:styleId="BalloonTextChar">
+    <w:name w:val="Balloon Text Char"/>
+    <w:basedOn w:val="DefaultParagraphFont"/>
+    <w:link w:val="BalloonText"/>
+    <w:uiPriority w:val="99"/>
+    <w:semiHidden/>
+    <w:rsid w:val="00434E1A"/>
+    <w:rPr>
+      <w:rFonts w:ascii="Tahoma" w:hAnsi="Tahoma" w:cs="Tahoma"/>
+      <w:sz w:val="16"/>
+      <w:szCs w:val="16"/>
+    </w:rPr>
   </w:style>
 </w:styles>
 </file>
@@ -3579,7 +3702,7 @@
 </file>
 
 <file path=customXml/itemProps1.xml><?xml version="1.0" encoding="utf-8"?>
-<ds:datastoreItem xmlns:ds="http://schemas.openxmlformats.org/officeDocument/2006/customXml" ds:itemID="{B16E6D2B-BF39-4594-858A-A3C9E4F7DD5A}">
+<ds:datastoreItem xmlns:ds="http://schemas.openxmlformats.org/officeDocument/2006/customXml" ds:itemID="{0E51A25D-BEC0-49BF-8FFB-1F89C214F1E6}">
   <ds:schemaRefs>
     <ds:schemaRef ds:uri="http://schemas.openxmlformats.org/officeDocument/2006/bibliography"/>
   </ds:schemaRefs>

</xml_diff>